<commit_message>
lab 3 zad 2
</commit_message>
<xml_diff>
--- a/mtargan_mzcps_lab3.docx
+++ b/mtargan_mzcps_lab3.docx
@@ -1127,23 +1127,7 @@
             <w:sz w:val="24"/>
             <w:szCs w:val="24"/>
           </w:rPr>
-          <m:t xml:space="preserve">=0,9934,  </m:t>
-        </m:r>
-        <m:r>
-          <w:rPr>
-            <w:rFonts w:ascii="Cambria Math" w:eastAsiaTheme="minorEastAsia" w:hAnsi="Cambria Math"/>
-            <w:sz w:val="24"/>
-            <w:szCs w:val="24"/>
-          </w:rPr>
-          <m:t>σ</m:t>
-        </m:r>
-        <m:r>
-          <w:rPr>
-            <w:rFonts w:ascii="Cambria Math" w:eastAsiaTheme="minorEastAsia" w:hAnsi="Cambria Math"/>
-            <w:sz w:val="24"/>
-            <w:szCs w:val="24"/>
-          </w:rPr>
-          <m:t>=0,7151</m:t>
+          <m:t>=0,9934,  σ=0,7151</m:t>
         </m:r>
       </m:oMath>
     </w:p>
@@ -1181,9 +1165,9 @@
         </w:rPr>
         <w:drawing>
           <wp:inline distT="0" distB="0" distL="0" distR="0">
-            <wp:extent cx="5760720" cy="3404062"/>
-            <wp:effectExtent l="19050" t="0" r="0" b="0"/>
-            <wp:docPr id="4" name="Obraz 4"/>
+            <wp:extent cx="5343525" cy="4000500"/>
+            <wp:effectExtent l="19050" t="0" r="9525" b="0"/>
+            <wp:docPr id="5" name="Obraz 10"/>
             <wp:cNvGraphicFramePr>
               <a:graphicFrameLocks xmlns:a="http://schemas.openxmlformats.org/drawingml/2006/main" noChangeAspect="1"/>
             </wp:cNvGraphicFramePr>
@@ -1191,7 +1175,7 @@
               <a:graphicData uri="http://schemas.openxmlformats.org/drawingml/2006/picture">
                 <pic:pic xmlns:pic="http://schemas.openxmlformats.org/drawingml/2006/picture">
                   <pic:nvPicPr>
-                    <pic:cNvPr id="0" name="Picture 4"/>
+                    <pic:cNvPr id="0" name="Picture 10"/>
                     <pic:cNvPicPr>
                       <a:picLocks noChangeAspect="1" noChangeArrowheads="1"/>
                     </pic:cNvPicPr>
@@ -1206,7 +1190,7 @@
                   <pic:spPr bwMode="auto">
                     <a:xfrm>
                       <a:off x="0" y="0"/>
-                      <a:ext cx="5760720" cy="3404062"/>
+                      <a:ext cx="5343525" cy="4000500"/>
                     </a:xfrm>
                     <a:prstGeom prst="rect">
                       <a:avLst/>
@@ -1340,9 +1324,9 @@
         <w:lastRenderedPageBreak/>
         <w:drawing>
           <wp:inline distT="0" distB="0" distL="0" distR="0">
-            <wp:extent cx="5760720" cy="3395487"/>
-            <wp:effectExtent l="19050" t="0" r="0" b="0"/>
-            <wp:docPr id="7" name="Obraz 7"/>
+            <wp:extent cx="5343525" cy="4000500"/>
+            <wp:effectExtent l="19050" t="0" r="9525" b="0"/>
+            <wp:docPr id="13" name="Obraz 13"/>
             <wp:cNvGraphicFramePr>
               <a:graphicFrameLocks xmlns:a="http://schemas.openxmlformats.org/drawingml/2006/main" noChangeAspect="1"/>
             </wp:cNvGraphicFramePr>
@@ -1350,7 +1334,7 @@
               <a:graphicData uri="http://schemas.openxmlformats.org/drawingml/2006/picture">
                 <pic:pic xmlns:pic="http://schemas.openxmlformats.org/drawingml/2006/picture">
                   <pic:nvPicPr>
-                    <pic:cNvPr id="0" name="Picture 7"/>
+                    <pic:cNvPr id="0" name="Picture 13"/>
                     <pic:cNvPicPr>
                       <a:picLocks noChangeAspect="1" noChangeArrowheads="1"/>
                     </pic:cNvPicPr>
@@ -1365,7 +1349,7 @@
                   <pic:spPr bwMode="auto">
                     <a:xfrm>
                       <a:off x="0" y="0"/>
-                      <a:ext cx="5760720" cy="3395487"/>
+                      <a:ext cx="5343525" cy="4000500"/>
                     </a:xfrm>
                     <a:prstGeom prst="rect">
                       <a:avLst/>
@@ -1448,63 +1432,7 @@
             <w:sz w:val="24"/>
             <w:szCs w:val="24"/>
           </w:rPr>
-          <m:t>=</m:t>
-        </m:r>
-        <m:r>
-          <w:rPr>
-            <w:rFonts w:ascii="Cambria Math" w:eastAsiaTheme="minorEastAsia" w:hAnsi="Cambria Math"/>
-            <w:sz w:val="24"/>
-            <w:szCs w:val="24"/>
-          </w:rPr>
-          <m:t>3</m:t>
-        </m:r>
-        <m:r>
-          <w:rPr>
-            <w:rFonts w:ascii="Cambria Math" w:eastAsiaTheme="minorEastAsia" w:hAnsi="Cambria Math"/>
-            <w:sz w:val="24"/>
-            <w:szCs w:val="24"/>
-          </w:rPr>
-          <m:t>,</m:t>
-        </m:r>
-        <m:r>
-          <w:rPr>
-            <w:rFonts w:ascii="Cambria Math" w:eastAsiaTheme="minorEastAsia" w:hAnsi="Cambria Math"/>
-            <w:sz w:val="24"/>
-            <w:szCs w:val="24"/>
-          </w:rPr>
-          <m:t>5182</m:t>
-        </m:r>
-        <m:r>
-          <w:rPr>
-            <w:rFonts w:ascii="Cambria Math" w:eastAsiaTheme="minorEastAsia" w:hAnsi="Cambria Math"/>
-            <w:sz w:val="24"/>
-            <w:szCs w:val="24"/>
-          </w:rPr>
-          <m:t xml:space="preserve">,  </m:t>
-        </m:r>
-        <m:r>
-          <w:rPr>
-            <w:rFonts w:ascii="Cambria Math" w:eastAsiaTheme="minorEastAsia" w:hAnsi="Cambria Math"/>
-            <w:sz w:val="24"/>
-            <w:szCs w:val="24"/>
-          </w:rPr>
-          <m:t>σ</m:t>
-        </m:r>
-        <m:r>
-          <w:rPr>
-            <w:rFonts w:ascii="Cambria Math" w:eastAsiaTheme="minorEastAsia" w:hAnsi="Cambria Math"/>
-            <w:sz w:val="24"/>
-            <w:szCs w:val="24"/>
-          </w:rPr>
-          <m:t>=</m:t>
-        </m:r>
-        <m:r>
-          <w:rPr>
-            <w:rFonts w:ascii="Cambria Math" w:eastAsiaTheme="minorEastAsia" w:hAnsi="Cambria Math"/>
-            <w:sz w:val="24"/>
-            <w:szCs w:val="24"/>
-          </w:rPr>
-          <m:t>1,2210</m:t>
+          <m:t>=3,5182,  σ=1,2210</m:t>
         </m:r>
       </m:oMath>
     </w:p>
@@ -1542,9 +1470,9 @@
         </w:rPr>
         <w:drawing>
           <wp:inline distT="0" distB="0" distL="0" distR="0">
-            <wp:extent cx="5760720" cy="3398462"/>
-            <wp:effectExtent l="19050" t="0" r="0" b="0"/>
-            <wp:docPr id="10" name="Obraz 10"/>
+            <wp:extent cx="5343525" cy="4000500"/>
+            <wp:effectExtent l="19050" t="0" r="9525" b="0"/>
+            <wp:docPr id="16" name="Obraz 16"/>
             <wp:cNvGraphicFramePr>
               <a:graphicFrameLocks xmlns:a="http://schemas.openxmlformats.org/drawingml/2006/main" noChangeAspect="1"/>
             </wp:cNvGraphicFramePr>
@@ -1552,7 +1480,7 @@
               <a:graphicData uri="http://schemas.openxmlformats.org/drawingml/2006/picture">
                 <pic:pic xmlns:pic="http://schemas.openxmlformats.org/drawingml/2006/picture">
                   <pic:nvPicPr>
-                    <pic:cNvPr id="0" name="Picture 10"/>
+                    <pic:cNvPr id="0" name="Picture 16"/>
                     <pic:cNvPicPr>
                       <a:picLocks noChangeAspect="1" noChangeArrowheads="1"/>
                     </pic:cNvPicPr>
@@ -1567,7 +1495,7 @@
                   <pic:spPr bwMode="auto">
                     <a:xfrm>
                       <a:off x="0" y="0"/>
-                      <a:ext cx="5760720" cy="3398462"/>
+                      <a:ext cx="5343525" cy="4000500"/>
                     </a:xfrm>
                     <a:prstGeom prst="rect">
                       <a:avLst/>
@@ -1586,6 +1514,863 @@
           </wp:inline>
         </w:drawing>
       </w:r>
+    </w:p>
+    <w:p>
+      <w:pPr>
+        <w:autoSpaceDE w:val="0"/>
+        <w:autoSpaceDN w:val="0"/>
+        <w:adjustRightInd w:val="0"/>
+        <w:rPr>
+          <w:rFonts w:eastAsiaTheme="minorEastAsia"/>
+          <w:sz w:val="24"/>
+          <w:szCs w:val="24"/>
+        </w:rPr>
+      </w:pPr>
+    </w:p>
+    <w:p>
+      <w:pPr>
+        <w:autoSpaceDE w:val="0"/>
+        <w:autoSpaceDN w:val="0"/>
+        <w:adjustRightInd w:val="0"/>
+        <w:rPr>
+          <w:rFonts w:eastAsiaTheme="minorEastAsia"/>
+          <w:sz w:val="24"/>
+          <w:szCs w:val="24"/>
+        </w:rPr>
+      </w:pPr>
+    </w:p>
+    <w:p>
+      <w:pPr>
+        <w:autoSpaceDE w:val="0"/>
+        <w:autoSpaceDN w:val="0"/>
+        <w:adjustRightInd w:val="0"/>
+        <w:rPr>
+          <w:rFonts w:eastAsiaTheme="minorEastAsia"/>
+          <w:sz w:val="24"/>
+          <w:szCs w:val="24"/>
+        </w:rPr>
+      </w:pPr>
+    </w:p>
+    <w:p>
+      <w:pPr>
+        <w:autoSpaceDE w:val="0"/>
+        <w:autoSpaceDN w:val="0"/>
+        <w:adjustRightInd w:val="0"/>
+        <w:rPr>
+          <w:rFonts w:eastAsiaTheme="minorEastAsia"/>
+          <w:sz w:val="24"/>
+          <w:szCs w:val="24"/>
+        </w:rPr>
+      </w:pPr>
+      <w:r>
+        <w:rPr>
+          <w:rFonts w:eastAsiaTheme="minorEastAsia"/>
+          <w:sz w:val="24"/>
+          <w:szCs w:val="24"/>
+        </w:rPr>
+        <w:lastRenderedPageBreak/>
+        <w:t xml:space="preserve">Możemy zaobserwować, że otrzymane rozkłady, będące sumą dwóch rozkładów normalnych są również rozkładamy normalnymi. Ich charakterystyka różni się w zależności od wyznaczonych wartości średnich i odchyleń standardowych. Wartość średnia rozkładu informuje o najczęstszym występowaniu danej wartości (najwyższe prawdopodobieństwo). Odchylenie standardowe niesie informacje o szerokości i stromości rozkładu. Im większe odchylenie standardowe tym rozkład obejmuje więcej wartości x i jest też bardziej płaski. Mniejsze odchylenie standardowe </w:t>
+      </w:r>
+      <w:r>
+        <w:rPr>
+          <w:rFonts w:eastAsiaTheme="minorEastAsia"/>
+          <w:sz w:val="24"/>
+          <w:szCs w:val="24"/>
+        </w:rPr>
+        <w:t>oznacza bardziej skumulowany rozkład w okolicach wartości średniej i stromo opadającą charakterystykę.</w:t>
+      </w:r>
+    </w:p>
+    <w:p>
+      <w:pPr>
+        <w:autoSpaceDE w:val="0"/>
+        <w:autoSpaceDN w:val="0"/>
+        <w:adjustRightInd w:val="0"/>
+        <w:rPr>
+          <w:rFonts w:eastAsiaTheme="minorEastAsia"/>
+          <w:sz w:val="24"/>
+          <w:szCs w:val="24"/>
+        </w:rPr>
+      </w:pPr>
+    </w:p>
+    <w:p>
+      <w:pPr>
+        <w:rPr>
+          <w:rFonts w:eastAsiaTheme="minorEastAsia"/>
+          <w:sz w:val="24"/>
+          <w:szCs w:val="24"/>
+        </w:rPr>
+      </w:pPr>
+    </w:p>
+    <w:p>
+      <w:pPr>
+        <w:pStyle w:val="Akapitzlist"/>
+        <w:numPr>
+          <w:ilvl w:val="0"/>
+          <w:numId w:val="8"/>
+        </w:numPr>
+        <w:rPr>
+          <w:rFonts w:eastAsiaTheme="minorEastAsia"/>
+          <w:sz w:val="24"/>
+          <w:szCs w:val="24"/>
+        </w:rPr>
+      </w:pPr>
+      <w:r>
+        <w:rPr>
+          <w:rFonts w:eastAsiaTheme="minorEastAsia"/>
+          <w:sz w:val="24"/>
+          <w:szCs w:val="24"/>
+        </w:rPr>
+        <w:t>Napięcie na wyjściu generator</w:t>
+      </w:r>
+      <w:r>
+        <w:rPr>
+          <w:rFonts w:eastAsiaTheme="minorEastAsia"/>
+          <w:sz w:val="24"/>
+          <w:szCs w:val="24"/>
+        </w:rPr>
+        <w:t>a</w:t>
+      </w:r>
+      <w:r>
+        <w:rPr>
+          <w:rFonts w:eastAsiaTheme="minorEastAsia"/>
+          <w:sz w:val="24"/>
+          <w:szCs w:val="24"/>
+        </w:rPr>
+        <w:t xml:space="preserve"> szumów jest mierzone woltomierzem napięcia stałego (DC) oraz woltomierzem rzeczywistej wartości skutecznej (RMS) posiadającym szeregowo podłączony kondensator na wejściu. Szum jest gaussowski i stacjonarny. Wskazanie woltomierza DC pokazuje 3 V, zaś woltomierza RMS 2 V. Zapisać analitycznie funkcję gęstości prawdopodobieństwa szumu i wykonać jej wykres w </w:t>
+      </w:r>
+      <w:proofErr w:type="spellStart"/>
+      <w:r>
+        <w:rPr>
+          <w:rFonts w:eastAsiaTheme="minorEastAsia"/>
+          <w:sz w:val="24"/>
+          <w:szCs w:val="24"/>
+        </w:rPr>
+        <w:t>MATLABie</w:t>
+      </w:r>
+      <w:proofErr w:type="spellEnd"/>
+      <w:r>
+        <w:rPr>
+          <w:rFonts w:eastAsiaTheme="minorEastAsia"/>
+          <w:sz w:val="24"/>
+          <w:szCs w:val="24"/>
+        </w:rPr>
+        <w:t xml:space="preserve">. </w:t>
+      </w:r>
+    </w:p>
+    <w:p>
+      <w:pPr>
+        <w:rPr>
+          <w:rFonts w:eastAsiaTheme="minorEastAsia"/>
+          <w:sz w:val="24"/>
+          <w:szCs w:val="24"/>
+        </w:rPr>
+      </w:pPr>
+    </w:p>
+    <w:p>
+      <w:pPr>
+        <w:rPr>
+          <w:rFonts w:eastAsiaTheme="minorEastAsia"/>
+          <w:sz w:val="24"/>
+          <w:szCs w:val="24"/>
+        </w:rPr>
+      </w:pPr>
+      <w:r>
+        <w:rPr>
+          <w:rFonts w:eastAsiaTheme="minorEastAsia"/>
+          <w:sz w:val="24"/>
+          <w:szCs w:val="24"/>
+        </w:rPr>
+        <w:t xml:space="preserve">Funkcja gęstości rozkładu normalnego ze średnią </w:t>
+      </w:r>
+      <m:oMath>
+        <m:r>
+          <w:rPr>
+            <w:rFonts w:ascii="Cambria Math" w:eastAsiaTheme="minorEastAsia" w:hAnsi="Cambria Math"/>
+            <w:sz w:val="24"/>
+            <w:szCs w:val="24"/>
+          </w:rPr>
+          <m:t>μ</m:t>
+        </m:r>
+      </m:oMath>
+      <w:r>
+        <w:rPr>
+          <w:rFonts w:eastAsiaTheme="minorEastAsia"/>
+          <w:sz w:val="24"/>
+          <w:szCs w:val="24"/>
+        </w:rPr>
+        <w:t xml:space="preserve"> i odchyleniem standardowym </w:t>
+      </w:r>
+      <m:oMath>
+        <m:r>
+          <w:rPr>
+            <w:rFonts w:ascii="Cambria Math" w:eastAsiaTheme="minorEastAsia" w:hAnsi="Cambria Math"/>
+            <w:sz w:val="24"/>
+            <w:szCs w:val="24"/>
+          </w:rPr>
+          <m:t>σ</m:t>
+        </m:r>
+      </m:oMath>
+      <w:r>
+        <w:rPr>
+          <w:rFonts w:eastAsiaTheme="minorEastAsia"/>
+          <w:sz w:val="24"/>
+          <w:szCs w:val="24"/>
+        </w:rPr>
+        <w:t xml:space="preserve"> (wariancją </w:t>
+      </w:r>
+      <m:oMath>
+        <m:sSup>
+          <m:sSupPr>
+            <m:ctrlPr>
+              <w:rPr>
+                <w:rFonts w:ascii="Cambria Math" w:eastAsiaTheme="minorEastAsia" w:hAnsi="Cambria Math"/>
+                <w:i/>
+                <w:sz w:val="24"/>
+                <w:szCs w:val="24"/>
+              </w:rPr>
+            </m:ctrlPr>
+          </m:sSupPr>
+          <m:e>
+            <m:r>
+              <w:rPr>
+                <w:rFonts w:ascii="Cambria Math" w:eastAsiaTheme="minorEastAsia" w:hAnsi="Cambria Math"/>
+                <w:sz w:val="24"/>
+                <w:szCs w:val="24"/>
+              </w:rPr>
+              <m:t>σ</m:t>
+            </m:r>
+          </m:e>
+          <m:sup>
+            <m:r>
+              <w:rPr>
+                <w:rFonts w:ascii="Cambria Math" w:eastAsiaTheme="minorEastAsia" w:hAnsi="Cambria Math"/>
+                <w:sz w:val="24"/>
+                <w:szCs w:val="24"/>
+              </w:rPr>
+              <m:t>2</m:t>
+            </m:r>
+          </m:sup>
+        </m:sSup>
+      </m:oMath>
+      <w:r>
+        <w:rPr>
+          <w:rFonts w:eastAsiaTheme="minorEastAsia"/>
+          <w:sz w:val="24"/>
+          <w:szCs w:val="24"/>
+        </w:rPr>
+        <w:t>)jest dana wzorem:</w:t>
+      </w:r>
+    </w:p>
+    <w:p>
+      <w:pPr>
+        <w:pStyle w:val="Akapitzlist"/>
+        <w:ind w:left="1080"/>
+        <w:rPr>
+          <w:rFonts w:eastAsiaTheme="minorEastAsia"/>
+          <w:sz w:val="24"/>
+          <w:szCs w:val="24"/>
+        </w:rPr>
+      </w:pPr>
+    </w:p>
+    <w:p>
+      <w:pPr>
+        <w:rPr>
+          <w:rFonts w:eastAsiaTheme="minorEastAsia"/>
+          <w:sz w:val="24"/>
+          <w:szCs w:val="24"/>
+        </w:rPr>
+      </w:pPr>
+      <m:oMathPara>
+        <m:oMath>
+          <m:sSub>
+            <m:sSubPr>
+              <m:ctrlPr>
+                <w:rPr>
+                  <w:rFonts w:ascii="Cambria Math" w:eastAsiaTheme="minorEastAsia" w:hAnsi="Cambria Math"/>
+                  <w:i/>
+                  <w:sz w:val="24"/>
+                  <w:szCs w:val="24"/>
+                </w:rPr>
+              </m:ctrlPr>
+            </m:sSubPr>
+            <m:e>
+              <m:r>
+                <w:rPr>
+                  <w:rFonts w:ascii="Cambria Math" w:eastAsiaTheme="minorEastAsia" w:hAnsi="Cambria Math"/>
+                  <w:sz w:val="24"/>
+                  <w:szCs w:val="24"/>
+                </w:rPr>
+                <m:t>ϕ</m:t>
+              </m:r>
+            </m:e>
+            <m:sub>
+              <m:r>
+                <w:rPr>
+                  <w:rFonts w:ascii="Cambria Math" w:eastAsiaTheme="minorEastAsia" w:hAnsi="Cambria Math"/>
+                  <w:sz w:val="24"/>
+                  <w:szCs w:val="24"/>
+                </w:rPr>
+                <m:t>μ,σ</m:t>
+              </m:r>
+            </m:sub>
+          </m:sSub>
+          <m:d>
+            <m:dPr>
+              <m:ctrlPr>
+                <w:rPr>
+                  <w:rFonts w:ascii="Cambria Math" w:eastAsiaTheme="minorEastAsia" w:hAnsi="Cambria Math"/>
+                  <w:i/>
+                  <w:sz w:val="24"/>
+                  <w:szCs w:val="24"/>
+                </w:rPr>
+              </m:ctrlPr>
+            </m:dPr>
+            <m:e>
+              <m:r>
+                <w:rPr>
+                  <w:rFonts w:ascii="Cambria Math" w:eastAsiaTheme="minorEastAsia" w:hAnsi="Cambria Math"/>
+                  <w:sz w:val="24"/>
+                  <w:szCs w:val="24"/>
+                </w:rPr>
+                <m:t>x</m:t>
+              </m:r>
+            </m:e>
+          </m:d>
+          <m:r>
+            <w:rPr>
+              <w:rFonts w:ascii="Cambria Math" w:eastAsiaTheme="minorEastAsia" w:hAnsi="Cambria Math"/>
+              <w:sz w:val="24"/>
+              <w:szCs w:val="24"/>
+            </w:rPr>
+            <m:t>=</m:t>
+          </m:r>
+          <m:f>
+            <m:fPr>
+              <m:ctrlPr>
+                <w:rPr>
+                  <w:rFonts w:ascii="Cambria Math" w:eastAsiaTheme="minorEastAsia" w:hAnsi="Cambria Math"/>
+                  <w:i/>
+                  <w:sz w:val="24"/>
+                  <w:szCs w:val="24"/>
+                </w:rPr>
+              </m:ctrlPr>
+            </m:fPr>
+            <m:num>
+              <m:r>
+                <w:rPr>
+                  <w:rFonts w:ascii="Cambria Math" w:eastAsiaTheme="minorEastAsia" w:hAnsi="Cambria Math"/>
+                  <w:sz w:val="24"/>
+                  <w:szCs w:val="24"/>
+                </w:rPr>
+                <m:t>1</m:t>
+              </m:r>
+            </m:num>
+            <m:den>
+              <m:r>
+                <w:rPr>
+                  <w:rFonts w:ascii="Cambria Math" w:eastAsiaTheme="minorEastAsia" w:hAnsi="Cambria Math"/>
+                  <w:sz w:val="24"/>
+                  <w:szCs w:val="24"/>
+                </w:rPr>
+                <m:t>σ</m:t>
+              </m:r>
+              <m:rad>
+                <m:radPr>
+                  <m:degHide m:val="on"/>
+                  <m:ctrlPr>
+                    <w:rPr>
+                      <w:rFonts w:ascii="Cambria Math" w:eastAsiaTheme="minorEastAsia" w:hAnsi="Cambria Math"/>
+                      <w:i/>
+                      <w:sz w:val="24"/>
+                      <w:szCs w:val="24"/>
+                    </w:rPr>
+                  </m:ctrlPr>
+                </m:radPr>
+                <m:deg/>
+                <m:e>
+                  <m:r>
+                    <w:rPr>
+                      <w:rFonts w:ascii="Cambria Math" w:eastAsiaTheme="minorEastAsia" w:hAnsi="Cambria Math"/>
+                      <w:sz w:val="24"/>
+                      <w:szCs w:val="24"/>
+                    </w:rPr>
+                    <m:t>2π</m:t>
+                  </m:r>
+                </m:e>
+              </m:rad>
+            </m:den>
+          </m:f>
+          <m:func>
+            <m:funcPr>
+              <m:ctrlPr>
+                <w:rPr>
+                  <w:rFonts w:ascii="Cambria Math" w:eastAsiaTheme="minorEastAsia" w:hAnsi="Cambria Math"/>
+                  <w:i/>
+                  <w:sz w:val="24"/>
+                  <w:szCs w:val="24"/>
+                </w:rPr>
+              </m:ctrlPr>
+            </m:funcPr>
+            <m:fName>
+              <m:r>
+                <m:rPr>
+                  <m:sty m:val="p"/>
+                </m:rPr>
+                <w:rPr>
+                  <w:rFonts w:ascii="Cambria Math" w:eastAsiaTheme="minorEastAsia" w:hAnsi="Cambria Math"/>
+                  <w:sz w:val="24"/>
+                  <w:szCs w:val="24"/>
+                </w:rPr>
+                <m:t>exp</m:t>
+              </m:r>
+            </m:fName>
+            <m:e>
+              <m:d>
+                <m:dPr>
+                  <m:ctrlPr>
+                    <w:rPr>
+                      <w:rFonts w:ascii="Cambria Math" w:eastAsiaTheme="minorEastAsia" w:hAnsi="Cambria Math"/>
+                      <w:i/>
+                      <w:sz w:val="24"/>
+                      <w:szCs w:val="24"/>
+                    </w:rPr>
+                  </m:ctrlPr>
+                </m:dPr>
+                <m:e>
+                  <m:f>
+                    <m:fPr>
+                      <m:ctrlPr>
+                        <w:rPr>
+                          <w:rFonts w:ascii="Cambria Math" w:eastAsiaTheme="minorEastAsia" w:hAnsi="Cambria Math"/>
+                          <w:i/>
+                          <w:sz w:val="24"/>
+                          <w:szCs w:val="24"/>
+                        </w:rPr>
+                      </m:ctrlPr>
+                    </m:fPr>
+                    <m:num>
+                      <m:r>
+                        <w:rPr>
+                          <w:rFonts w:ascii="Cambria Math" w:eastAsiaTheme="minorEastAsia" w:hAnsi="Cambria Math"/>
+                          <w:sz w:val="24"/>
+                          <w:szCs w:val="24"/>
+                        </w:rPr>
+                        <m:t>-</m:t>
+                      </m:r>
+                      <m:sSup>
+                        <m:sSupPr>
+                          <m:ctrlPr>
+                            <w:rPr>
+                              <w:rFonts w:ascii="Cambria Math" w:eastAsiaTheme="minorEastAsia" w:hAnsi="Cambria Math"/>
+                              <w:i/>
+                              <w:sz w:val="24"/>
+                              <w:szCs w:val="24"/>
+                            </w:rPr>
+                          </m:ctrlPr>
+                        </m:sSupPr>
+                        <m:e>
+                          <m:d>
+                            <m:dPr>
+                              <m:ctrlPr>
+                                <w:rPr>
+                                  <w:rFonts w:ascii="Cambria Math" w:eastAsiaTheme="minorEastAsia" w:hAnsi="Cambria Math"/>
+                                  <w:i/>
+                                  <w:sz w:val="24"/>
+                                  <w:szCs w:val="24"/>
+                                </w:rPr>
+                              </m:ctrlPr>
+                            </m:dPr>
+                            <m:e>
+                              <m:r>
+                                <w:rPr>
+                                  <w:rFonts w:ascii="Cambria Math" w:eastAsiaTheme="minorEastAsia" w:hAnsi="Cambria Math"/>
+                                  <w:sz w:val="24"/>
+                                  <w:szCs w:val="24"/>
+                                </w:rPr>
+                                <m:t>x-μ</m:t>
+                              </m:r>
+                            </m:e>
+                          </m:d>
+                        </m:e>
+                        <m:sup>
+                          <m:r>
+                            <w:rPr>
+                              <w:rFonts w:ascii="Cambria Math" w:eastAsiaTheme="minorEastAsia" w:hAnsi="Cambria Math"/>
+                              <w:sz w:val="24"/>
+                              <w:szCs w:val="24"/>
+                            </w:rPr>
+                            <m:t>2</m:t>
+                          </m:r>
+                        </m:sup>
+                      </m:sSup>
+                    </m:num>
+                    <m:den>
+                      <m:r>
+                        <w:rPr>
+                          <w:rFonts w:ascii="Cambria Math" w:eastAsiaTheme="minorEastAsia" w:hAnsi="Cambria Math"/>
+                          <w:sz w:val="24"/>
+                          <w:szCs w:val="24"/>
+                        </w:rPr>
+                        <m:t>2</m:t>
+                      </m:r>
+                      <m:sSup>
+                        <m:sSupPr>
+                          <m:ctrlPr>
+                            <w:rPr>
+                              <w:rFonts w:ascii="Cambria Math" w:eastAsiaTheme="minorEastAsia" w:hAnsi="Cambria Math"/>
+                              <w:i/>
+                              <w:sz w:val="24"/>
+                              <w:szCs w:val="24"/>
+                            </w:rPr>
+                          </m:ctrlPr>
+                        </m:sSupPr>
+                        <m:e>
+                          <m:r>
+                            <w:rPr>
+                              <w:rFonts w:ascii="Cambria Math" w:eastAsiaTheme="minorEastAsia" w:hAnsi="Cambria Math"/>
+                              <w:sz w:val="24"/>
+                              <w:szCs w:val="24"/>
+                            </w:rPr>
+                            <m:t>σ</m:t>
+                          </m:r>
+                        </m:e>
+                        <m:sup>
+                          <m:r>
+                            <w:rPr>
+                              <w:rFonts w:ascii="Cambria Math" w:eastAsiaTheme="minorEastAsia" w:hAnsi="Cambria Math"/>
+                              <w:sz w:val="24"/>
+                              <w:szCs w:val="24"/>
+                            </w:rPr>
+                            <m:t>2</m:t>
+                          </m:r>
+                        </m:sup>
+                      </m:sSup>
+                    </m:den>
+                  </m:f>
+                </m:e>
+              </m:d>
+            </m:e>
+          </m:func>
+        </m:oMath>
+      </m:oMathPara>
+    </w:p>
+    <w:p>
+      <w:pPr>
+        <w:autoSpaceDE w:val="0"/>
+        <w:autoSpaceDN w:val="0"/>
+        <w:adjustRightInd w:val="0"/>
+        <w:rPr>
+          <w:rFonts w:eastAsiaTheme="minorEastAsia"/>
+          <w:iCs/>
+          <w:sz w:val="24"/>
+          <w:szCs w:val="24"/>
+        </w:rPr>
+      </w:pPr>
+    </w:p>
+    <w:p>
+      <w:pPr>
+        <w:autoSpaceDE w:val="0"/>
+        <w:autoSpaceDN w:val="0"/>
+        <w:adjustRightInd w:val="0"/>
+        <w:rPr>
+          <w:rFonts w:eastAsiaTheme="minorEastAsia"/>
+          <w:sz w:val="24"/>
+          <w:szCs w:val="24"/>
+        </w:rPr>
+      </w:pPr>
+      <w:r>
+        <w:rPr>
+          <w:rFonts w:eastAsiaTheme="minorEastAsia"/>
+          <w:sz w:val="24"/>
+          <w:szCs w:val="24"/>
+        </w:rPr>
+        <w:t>W podanym przykładzie wartość średnia równa jest napięciu stałemu, a wariancja wartości skutecznej napięcia równa jest wartości skutecznej napięcia.</w:t>
+      </w:r>
+    </w:p>
+    <w:p>
+      <w:pPr>
+        <w:autoSpaceDE w:val="0"/>
+        <w:autoSpaceDN w:val="0"/>
+        <w:adjustRightInd w:val="0"/>
+        <w:rPr>
+          <w:rFonts w:eastAsiaTheme="minorEastAsia"/>
+          <w:sz w:val="24"/>
+          <w:szCs w:val="24"/>
+        </w:rPr>
+      </w:pPr>
+    </w:p>
+    <w:p>
+      <w:pPr>
+        <w:autoSpaceDE w:val="0"/>
+        <w:autoSpaceDN w:val="0"/>
+        <w:adjustRightInd w:val="0"/>
+        <w:rPr>
+          <w:rFonts w:eastAsiaTheme="minorEastAsia"/>
+          <w:sz w:val="24"/>
+          <w:szCs w:val="24"/>
+        </w:rPr>
+      </w:pPr>
+      <m:oMathPara>
+        <m:oMath>
+          <m:sSub>
+            <m:sSubPr>
+              <m:ctrlPr>
+                <w:rPr>
+                  <w:rFonts w:ascii="Cambria Math" w:eastAsiaTheme="minorEastAsia" w:hAnsi="Cambria Math"/>
+                  <w:i/>
+                  <w:sz w:val="24"/>
+                  <w:szCs w:val="24"/>
+                </w:rPr>
+              </m:ctrlPr>
+            </m:sSubPr>
+            <m:e>
+              <m:r>
+                <w:rPr>
+                  <w:rFonts w:ascii="Cambria Math" w:eastAsiaTheme="minorEastAsia" w:hAnsi="Cambria Math"/>
+                  <w:sz w:val="24"/>
+                  <w:szCs w:val="24"/>
+                </w:rPr>
+                <m:t>ϕ</m:t>
+              </m:r>
+            </m:e>
+            <m:sub>
+              <m:r>
+                <w:rPr>
+                  <w:rFonts w:ascii="Cambria Math" w:eastAsiaTheme="minorEastAsia" w:hAnsi="Cambria Math"/>
+                  <w:sz w:val="24"/>
+                  <w:szCs w:val="24"/>
+                </w:rPr>
+                <m:t>μ,σ</m:t>
+              </m:r>
+            </m:sub>
+          </m:sSub>
+          <m:d>
+            <m:dPr>
+              <m:ctrlPr>
+                <w:rPr>
+                  <w:rFonts w:ascii="Cambria Math" w:eastAsiaTheme="minorEastAsia" w:hAnsi="Cambria Math"/>
+                  <w:i/>
+                  <w:sz w:val="24"/>
+                  <w:szCs w:val="24"/>
+                </w:rPr>
+              </m:ctrlPr>
+            </m:dPr>
+            <m:e>
+              <m:r>
+                <w:rPr>
+                  <w:rFonts w:ascii="Cambria Math" w:eastAsiaTheme="minorEastAsia" w:hAnsi="Cambria Math"/>
+                  <w:sz w:val="24"/>
+                  <w:szCs w:val="24"/>
+                </w:rPr>
+                <m:t>x</m:t>
+              </m:r>
+            </m:e>
+          </m:d>
+          <m:r>
+            <w:rPr>
+              <w:rFonts w:ascii="Cambria Math" w:eastAsiaTheme="minorEastAsia" w:hAnsi="Cambria Math"/>
+              <w:sz w:val="24"/>
+              <w:szCs w:val="24"/>
+            </w:rPr>
+            <m:t>=</m:t>
+          </m:r>
+          <m:f>
+            <m:fPr>
+              <m:ctrlPr>
+                <w:rPr>
+                  <w:rFonts w:ascii="Cambria Math" w:eastAsiaTheme="minorEastAsia" w:hAnsi="Cambria Math"/>
+                  <w:i/>
+                  <w:sz w:val="24"/>
+                  <w:szCs w:val="24"/>
+                </w:rPr>
+              </m:ctrlPr>
+            </m:fPr>
+            <m:num>
+              <m:r>
+                <w:rPr>
+                  <w:rFonts w:ascii="Cambria Math" w:eastAsiaTheme="minorEastAsia" w:hAnsi="Cambria Math"/>
+                  <w:sz w:val="24"/>
+                  <w:szCs w:val="24"/>
+                </w:rPr>
+                <m:t>1</m:t>
+              </m:r>
+            </m:num>
+            <m:den>
+              <m:r>
+                <w:rPr>
+                  <w:rFonts w:ascii="Cambria Math" w:eastAsiaTheme="minorEastAsia" w:hAnsi="Cambria Math"/>
+                  <w:sz w:val="24"/>
+                  <w:szCs w:val="24"/>
+                </w:rPr>
+                <m:t>2</m:t>
+              </m:r>
+              <m:rad>
+                <m:radPr>
+                  <m:degHide m:val="on"/>
+                  <m:ctrlPr>
+                    <w:rPr>
+                      <w:rFonts w:ascii="Cambria Math" w:eastAsiaTheme="minorEastAsia" w:hAnsi="Cambria Math"/>
+                      <w:i/>
+                      <w:sz w:val="24"/>
+                      <w:szCs w:val="24"/>
+                    </w:rPr>
+                  </m:ctrlPr>
+                </m:radPr>
+                <m:deg/>
+                <m:e>
+                  <m:r>
+                    <w:rPr>
+                      <w:rFonts w:ascii="Cambria Math" w:eastAsiaTheme="minorEastAsia" w:hAnsi="Cambria Math"/>
+                      <w:sz w:val="24"/>
+                      <w:szCs w:val="24"/>
+                    </w:rPr>
+                    <m:t>π</m:t>
+                  </m:r>
+                </m:e>
+              </m:rad>
+            </m:den>
+          </m:f>
+          <m:func>
+            <m:funcPr>
+              <m:ctrlPr>
+                <w:rPr>
+                  <w:rFonts w:ascii="Cambria Math" w:eastAsiaTheme="minorEastAsia" w:hAnsi="Cambria Math"/>
+                  <w:i/>
+                  <w:sz w:val="24"/>
+                  <w:szCs w:val="24"/>
+                </w:rPr>
+              </m:ctrlPr>
+            </m:funcPr>
+            <m:fName>
+              <m:r>
+                <m:rPr>
+                  <m:sty m:val="p"/>
+                </m:rPr>
+                <w:rPr>
+                  <w:rFonts w:ascii="Cambria Math" w:eastAsiaTheme="minorEastAsia" w:hAnsi="Cambria Math"/>
+                  <w:sz w:val="24"/>
+                  <w:szCs w:val="24"/>
+                </w:rPr>
+                <m:t>exp</m:t>
+              </m:r>
+            </m:fName>
+            <m:e>
+              <m:d>
+                <m:dPr>
+                  <m:ctrlPr>
+                    <w:rPr>
+                      <w:rFonts w:ascii="Cambria Math" w:eastAsiaTheme="minorEastAsia" w:hAnsi="Cambria Math"/>
+                      <w:i/>
+                      <w:sz w:val="24"/>
+                      <w:szCs w:val="24"/>
+                    </w:rPr>
+                  </m:ctrlPr>
+                </m:dPr>
+                <m:e>
+                  <m:sSup>
+                    <m:sSupPr>
+                      <m:ctrlPr>
+                        <w:rPr>
+                          <w:rFonts w:ascii="Cambria Math" w:eastAsiaTheme="minorEastAsia" w:hAnsi="Cambria Math"/>
+                          <w:i/>
+                          <w:sz w:val="24"/>
+                          <w:szCs w:val="24"/>
+                        </w:rPr>
+                      </m:ctrlPr>
+                    </m:sSupPr>
+                    <m:e>
+                      <m:f>
+                        <m:fPr>
+                          <m:ctrlPr>
+                            <w:rPr>
+                              <w:rFonts w:ascii="Cambria Math" w:eastAsiaTheme="minorEastAsia" w:hAnsi="Cambria Math"/>
+                              <w:i/>
+                              <w:sz w:val="24"/>
+                              <w:szCs w:val="24"/>
+                            </w:rPr>
+                          </m:ctrlPr>
+                        </m:fPr>
+                        <m:num>
+                          <m:r>
+                            <w:rPr>
+                              <w:rFonts w:ascii="Cambria Math" w:eastAsiaTheme="minorEastAsia" w:hAnsi="Cambria Math"/>
+                              <w:sz w:val="24"/>
+                              <w:szCs w:val="24"/>
+                            </w:rPr>
+                            <m:t>-</m:t>
+                          </m:r>
+                          <m:d>
+                            <m:dPr>
+                              <m:ctrlPr>
+                                <w:rPr>
+                                  <w:rFonts w:ascii="Cambria Math" w:eastAsiaTheme="minorEastAsia" w:hAnsi="Cambria Math"/>
+                                  <w:i/>
+                                  <w:sz w:val="24"/>
+                                  <w:szCs w:val="24"/>
+                                </w:rPr>
+                              </m:ctrlPr>
+                            </m:dPr>
+                            <m:e>
+                              <m:r>
+                                <w:rPr>
+                                  <w:rFonts w:ascii="Cambria Math" w:eastAsiaTheme="minorEastAsia" w:hAnsi="Cambria Math"/>
+                                  <w:sz w:val="24"/>
+                                  <w:szCs w:val="24"/>
+                                </w:rPr>
+                                <m:t>x-</m:t>
+                              </m:r>
+                              <m:r>
+                                <w:rPr>
+                                  <w:rFonts w:ascii="Cambria Math" w:eastAsiaTheme="minorEastAsia" w:hAnsi="Cambria Math"/>
+                                  <w:sz w:val="24"/>
+                                  <w:szCs w:val="24"/>
+                                </w:rPr>
+                                <m:t>3</m:t>
+                              </m:r>
+                            </m:e>
+                          </m:d>
+                        </m:num>
+                        <m:den>
+                          <m:r>
+                            <w:rPr>
+                              <w:rFonts w:ascii="Cambria Math" w:eastAsiaTheme="minorEastAsia" w:hAnsi="Cambria Math"/>
+                              <w:sz w:val="24"/>
+                              <w:szCs w:val="24"/>
+                            </w:rPr>
+                            <m:t>4</m:t>
+                          </m:r>
+                        </m:den>
+                      </m:f>
+                    </m:e>
+                    <m:sup>
+                      <m:r>
+                        <w:rPr>
+                          <w:rFonts w:ascii="Cambria Math" w:eastAsiaTheme="minorEastAsia" w:hAnsi="Cambria Math"/>
+                          <w:sz w:val="24"/>
+                          <w:szCs w:val="24"/>
+                        </w:rPr>
+                        <m:t>2</m:t>
+                      </m:r>
+                    </m:sup>
+                  </m:sSup>
+                </m:e>
+              </m:d>
+            </m:e>
+          </m:func>
+        </m:oMath>
+      </m:oMathPara>
+    </w:p>
+    <w:p>
+      <w:pPr>
+        <w:autoSpaceDE w:val="0"/>
+        <w:autoSpaceDN w:val="0"/>
+        <w:adjustRightInd w:val="0"/>
+        <w:rPr>
+          <w:rFonts w:eastAsiaTheme="minorEastAsia"/>
+          <w:sz w:val="24"/>
+          <w:szCs w:val="24"/>
+        </w:rPr>
+      </w:pPr>
     </w:p>
     <w:sectPr>
       <w:footerReference w:type="default" r:id="rId12"/>
@@ -1638,7 +2423,7 @@
             <w:rPr>
               <w:noProof/>
             </w:rPr>
-            <w:t>3</w:t>
+            <w:t>4</w:t>
           </w:r>
         </w:fldSimple>
       </w:p>
@@ -3131,7 +3916,6 @@
   <w:style w:type="character" w:default="1" w:styleId="Domylnaczcionkaakapitu">
     <w:name w:val="Default Paragraph Font"/>
     <w:uiPriority w:val="1"/>
-    <w:semiHidden/>
     <w:unhideWhenUsed/>
   </w:style>
   <w:style w:type="table" w:default="1" w:styleId="Standardowy">
@@ -3295,6 +4079,7 @@
 <file path=word/glossary/fontTable.xml><?xml version="1.0" encoding="utf-8"?>
 <w:fonts xmlns:r="http://schemas.openxmlformats.org/officeDocument/2006/relationships" xmlns:w="http://schemas.openxmlformats.org/wordprocessingml/2006/main">
   <w:font w:name="Times New Roman">
+    <w:altName w:val="Times New Roman"/>
     <w:panose1 w:val="02020603050405020304"/>
     <w:charset w:val="EE"/>
     <w:family w:val="roman"/>
@@ -3345,6 +4130,7 @@
     <w:rsidRoot w:val="009B6739"/>
     <w:rsid w:val="008A61AB"/>
     <w:rsid w:val="009B6739"/>
+    <w:rsid w:val="00F221FF"/>
   </w:rsids>
   <m:mathPr>
     <m:mathFont m:val="Cambria Math"/>
@@ -3525,6 +4311,7 @@
   <w:style w:type="paragraph" w:default="1" w:styleId="Normalny">
     <w:name w:val="Normal"/>
     <w:qFormat/>
+    <w:rsid w:val="00F221FF"/>
   </w:style>
   <w:style w:type="character" w:default="1" w:styleId="Domylnaczcionkaakapitu">
     <w:name w:val="Default Paragraph Font"/>
@@ -3559,7 +4346,7 @@
     <w:basedOn w:val="Domylnaczcionkaakapitu"/>
     <w:uiPriority w:val="99"/>
     <w:semiHidden/>
-    <w:rsid w:val="009B6739"/>
+    <w:rsid w:val="00F221FF"/>
     <w:rPr>
       <w:color w:val="808080"/>
     </w:rPr>
@@ -3861,7 +4648,7 @@
 </file>
 
 <file path=customXml/itemProps1.xml><?xml version="1.0" encoding="utf-8"?>
-<ds:datastoreItem xmlns:ds="http://schemas.openxmlformats.org/officeDocument/2006/customXml" ds:itemID="{F99CD992-3BFA-4FF5-93C6-1DBBFB68389F}">
+<ds:datastoreItem xmlns:ds="http://schemas.openxmlformats.org/officeDocument/2006/customXml" ds:itemID="{D7739B3F-933D-4B84-A187-EBA9B55A52E7}">
   <ds:schemaRefs>
     <ds:schemaRef ds:uri="http://schemas.openxmlformats.org/officeDocument/2006/bibliography"/>
   </ds:schemaRefs>

</xml_diff>

<commit_message>
lab 3 zad 3
</commit_message>
<xml_diff>
--- a/mtargan_mzcps_lab3.docx
+++ b/mtargan_mzcps_lab3.docx
@@ -1603,6 +1603,15 @@
     </w:p>
     <w:p>
       <w:pPr>
+        <w:rPr>
+          <w:rFonts w:eastAsiaTheme="minorEastAsia"/>
+          <w:sz w:val="24"/>
+          <w:szCs w:val="24"/>
+        </w:rPr>
+      </w:pPr>
+    </w:p>
+    <w:p>
+      <w:pPr>
         <w:pStyle w:val="Akapitzlist"/>
         <w:numPr>
           <w:ilvl w:val="0"/>
@@ -1656,6 +1665,15 @@
         </w:rPr>
         <w:t xml:space="preserve">. </w:t>
       </w:r>
+    </w:p>
+    <w:p>
+      <w:pPr>
+        <w:rPr>
+          <w:rFonts w:eastAsiaTheme="minorEastAsia"/>
+          <w:sz w:val="24"/>
+          <w:szCs w:val="24"/>
+        </w:rPr>
+      </w:pPr>
     </w:p>
     <w:p>
       <w:pPr>
@@ -1763,8 +1781,6 @@
     </w:p>
     <w:p>
       <w:pPr>
-        <w:pStyle w:val="Akapitzlist"/>
-        <w:ind w:left="1080"/>
         <w:rPr>
           <w:rFonts w:eastAsiaTheme="minorEastAsia"/>
           <w:sz w:val="24"/>
@@ -2337,7 +2353,7 @@
                               <w:sz w:val="24"/>
                               <w:szCs w:val="24"/>
                             </w:rPr>
-                            <m:t>4</m:t>
+                            <m:t>8</m:t>
                           </m:r>
                         </m:den>
                       </m:f>
@@ -2371,9 +2387,834 @@
           <w:szCs w:val="24"/>
         </w:rPr>
       </w:pPr>
+      <w:r>
+        <w:rPr>
+          <w:rFonts w:eastAsiaTheme="minorEastAsia"/>
+          <w:noProof/>
+          <w:sz w:val="24"/>
+          <w:szCs w:val="24"/>
+          <w:lang w:eastAsia="pl-PL"/>
+        </w:rPr>
+        <w:lastRenderedPageBreak/>
+        <w:drawing>
+          <wp:inline distT="0" distB="0" distL="0" distR="0">
+            <wp:extent cx="5343525" cy="4000500"/>
+            <wp:effectExtent l="19050" t="0" r="9525" b="0"/>
+            <wp:docPr id="25" name="Obraz 25"/>
+            <wp:cNvGraphicFramePr>
+              <a:graphicFrameLocks xmlns:a="http://schemas.openxmlformats.org/drawingml/2006/main" noChangeAspect="1"/>
+            </wp:cNvGraphicFramePr>
+            <a:graphic xmlns:a="http://schemas.openxmlformats.org/drawingml/2006/main">
+              <a:graphicData uri="http://schemas.openxmlformats.org/drawingml/2006/picture">
+                <pic:pic xmlns:pic="http://schemas.openxmlformats.org/drawingml/2006/picture">
+                  <pic:nvPicPr>
+                    <pic:cNvPr id="0" name="Picture 25"/>
+                    <pic:cNvPicPr>
+                      <a:picLocks noChangeAspect="1" noChangeArrowheads="1"/>
+                    </pic:cNvPicPr>
+                  </pic:nvPicPr>
+                  <pic:blipFill>
+                    <a:blip r:embed="rId12" cstate="print"/>
+                    <a:srcRect/>
+                    <a:stretch>
+                      <a:fillRect/>
+                    </a:stretch>
+                  </pic:blipFill>
+                  <pic:spPr bwMode="auto">
+                    <a:xfrm>
+                      <a:off x="0" y="0"/>
+                      <a:ext cx="5343525" cy="4000500"/>
+                    </a:xfrm>
+                    <a:prstGeom prst="rect">
+                      <a:avLst/>
+                    </a:prstGeom>
+                    <a:noFill/>
+                    <a:ln w="9525">
+                      <a:noFill/>
+                      <a:miter lim="800000"/>
+                      <a:headEnd/>
+                      <a:tailEnd/>
+                    </a:ln>
+                  </pic:spPr>
+                </pic:pic>
+              </a:graphicData>
+            </a:graphic>
+          </wp:inline>
+        </w:drawing>
+      </w:r>
+    </w:p>
+    <w:p>
+      <w:pPr>
+        <w:autoSpaceDE w:val="0"/>
+        <w:autoSpaceDN w:val="0"/>
+        <w:adjustRightInd w:val="0"/>
+        <w:rPr>
+          <w:rFonts w:eastAsiaTheme="minorEastAsia"/>
+          <w:sz w:val="24"/>
+          <w:szCs w:val="24"/>
+        </w:rPr>
+      </w:pPr>
+    </w:p>
+    <w:p>
+      <w:pPr>
+        <w:pStyle w:val="Akapitzlist"/>
+        <w:numPr>
+          <w:ilvl w:val="0"/>
+          <w:numId w:val="8"/>
+        </w:numPr>
+        <w:rPr>
+          <w:rFonts w:eastAsiaTheme="minorEastAsia"/>
+          <w:sz w:val="24"/>
+          <w:szCs w:val="24"/>
+        </w:rPr>
+      </w:pPr>
+      <w:r>
+        <w:rPr>
+          <w:rFonts w:eastAsiaTheme="minorEastAsia"/>
+          <w:sz w:val="24"/>
+          <w:szCs w:val="24"/>
+        </w:rPr>
+        <w:t xml:space="preserve">Wygenerować 5000 próbek ciągłego sygnału losowego o rozkładzie gaussowskim z wartością średnią równą 6 i wariancją równą 4. Należy stworzyć pojedynczy wykres teoretycznej ciągłej funkcji gęstości prawdopodobieństwa i na tym samym wykresie przedstawić wykres histogramu rozkładu amplitudowego wygenerowanych próbek stosując słupki (bar) o środkach dla liczb całkowitych z zakresu od do („przedział </w:t>
+      </w:r>
+      <w:proofErr w:type="spellStart"/>
+      <w:r>
+        <w:rPr>
+          <w:rFonts w:eastAsiaTheme="minorEastAsia"/>
+          <w:sz w:val="24"/>
+          <w:szCs w:val="24"/>
+        </w:rPr>
+        <w:t>trzysigmowy</w:t>
+      </w:r>
+      <w:proofErr w:type="spellEnd"/>
+      <w:r>
+        <w:rPr>
+          <w:rFonts w:eastAsiaTheme="minorEastAsia"/>
+          <w:sz w:val="24"/>
+          <w:szCs w:val="24"/>
+        </w:rPr>
+        <w:t xml:space="preserve">”). Skomentować całkę z wykresu histogramu dla tego przypadku. </w:t>
+      </w:r>
+    </w:p>
+    <w:p>
+      <w:pPr>
+        <w:rPr>
+          <w:rFonts w:eastAsiaTheme="minorEastAsia"/>
+          <w:sz w:val="24"/>
+          <w:szCs w:val="24"/>
+        </w:rPr>
+      </w:pPr>
+    </w:p>
+    <w:p>
+      <w:pPr>
+        <w:rPr>
+          <w:rFonts w:eastAsiaTheme="minorEastAsia"/>
+          <w:sz w:val="24"/>
+          <w:szCs w:val="24"/>
+        </w:rPr>
+      </w:pPr>
+      <w:r>
+        <w:rPr>
+          <w:rFonts w:eastAsiaTheme="minorEastAsia"/>
+          <w:sz w:val="24"/>
+          <w:szCs w:val="24"/>
+        </w:rPr>
+        <w:t>Teoretyczna f</w:t>
+      </w:r>
+      <w:r>
+        <w:rPr>
+          <w:rFonts w:eastAsiaTheme="minorEastAsia"/>
+          <w:sz w:val="24"/>
+          <w:szCs w:val="24"/>
+        </w:rPr>
+        <w:t>unkcja rozkładu prawdopodobieństwa dla podanych wartości:</w:t>
+      </w:r>
+    </w:p>
+    <w:p>
+      <w:pPr>
+        <w:rPr>
+          <w:rFonts w:eastAsiaTheme="minorEastAsia"/>
+          <w:sz w:val="24"/>
+          <w:szCs w:val="24"/>
+        </w:rPr>
+      </w:pPr>
+    </w:p>
+    <w:p>
+      <w:pPr>
+        <w:rPr>
+          <w:rFonts w:eastAsiaTheme="minorEastAsia"/>
+          <w:sz w:val="24"/>
+          <w:szCs w:val="24"/>
+        </w:rPr>
+      </w:pPr>
+      <m:oMathPara>
+        <m:oMath>
+          <m:sSub>
+            <m:sSubPr>
+              <m:ctrlPr>
+                <w:rPr>
+                  <w:rFonts w:ascii="Cambria Math" w:eastAsiaTheme="minorEastAsia" w:hAnsi="Cambria Math"/>
+                  <w:i/>
+                  <w:sz w:val="24"/>
+                  <w:szCs w:val="24"/>
+                </w:rPr>
+              </m:ctrlPr>
+            </m:sSubPr>
+            <m:e>
+              <m:r>
+                <w:rPr>
+                  <w:rFonts w:ascii="Cambria Math" w:eastAsiaTheme="minorEastAsia" w:hAnsi="Cambria Math"/>
+                  <w:sz w:val="24"/>
+                  <w:szCs w:val="24"/>
+                </w:rPr>
+                <m:t>ϕ</m:t>
+              </m:r>
+            </m:e>
+            <m:sub>
+              <m:r>
+                <w:rPr>
+                  <w:rFonts w:ascii="Cambria Math" w:eastAsiaTheme="minorEastAsia" w:hAnsi="Cambria Math"/>
+                  <w:sz w:val="24"/>
+                  <w:szCs w:val="24"/>
+                </w:rPr>
+                <m:t>μ,σ</m:t>
+              </m:r>
+            </m:sub>
+          </m:sSub>
+          <m:d>
+            <m:dPr>
+              <m:ctrlPr>
+                <w:rPr>
+                  <w:rFonts w:ascii="Cambria Math" w:eastAsiaTheme="minorEastAsia" w:hAnsi="Cambria Math"/>
+                  <w:i/>
+                  <w:sz w:val="24"/>
+                  <w:szCs w:val="24"/>
+                </w:rPr>
+              </m:ctrlPr>
+            </m:dPr>
+            <m:e>
+              <m:r>
+                <w:rPr>
+                  <w:rFonts w:ascii="Cambria Math" w:eastAsiaTheme="minorEastAsia" w:hAnsi="Cambria Math"/>
+                  <w:sz w:val="24"/>
+                  <w:szCs w:val="24"/>
+                </w:rPr>
+                <m:t>x</m:t>
+              </m:r>
+            </m:e>
+          </m:d>
+          <m:r>
+            <w:rPr>
+              <w:rFonts w:ascii="Cambria Math" w:eastAsiaTheme="minorEastAsia" w:hAnsi="Cambria Math"/>
+              <w:sz w:val="24"/>
+              <w:szCs w:val="24"/>
+            </w:rPr>
+            <m:t>=</m:t>
+          </m:r>
+          <m:f>
+            <m:fPr>
+              <m:ctrlPr>
+                <w:rPr>
+                  <w:rFonts w:ascii="Cambria Math" w:eastAsiaTheme="minorEastAsia" w:hAnsi="Cambria Math"/>
+                  <w:i/>
+                  <w:sz w:val="24"/>
+                  <w:szCs w:val="24"/>
+                </w:rPr>
+              </m:ctrlPr>
+            </m:fPr>
+            <m:num>
+              <m:r>
+                <w:rPr>
+                  <w:rFonts w:ascii="Cambria Math" w:eastAsiaTheme="minorEastAsia" w:hAnsi="Cambria Math"/>
+                  <w:sz w:val="24"/>
+                  <w:szCs w:val="24"/>
+                </w:rPr>
+                <m:t>1</m:t>
+              </m:r>
+            </m:num>
+            <m:den>
+              <m:r>
+                <w:rPr>
+                  <w:rFonts w:ascii="Cambria Math" w:eastAsiaTheme="minorEastAsia" w:hAnsi="Cambria Math"/>
+                  <w:sz w:val="24"/>
+                  <w:szCs w:val="24"/>
+                </w:rPr>
+                <m:t>2</m:t>
+              </m:r>
+              <m:rad>
+                <m:radPr>
+                  <m:degHide m:val="on"/>
+                  <m:ctrlPr>
+                    <w:rPr>
+                      <w:rFonts w:ascii="Cambria Math" w:eastAsiaTheme="minorEastAsia" w:hAnsi="Cambria Math"/>
+                      <w:i/>
+                      <w:sz w:val="24"/>
+                      <w:szCs w:val="24"/>
+                    </w:rPr>
+                  </m:ctrlPr>
+                </m:radPr>
+                <m:deg/>
+                <m:e>
+                  <m:r>
+                    <w:rPr>
+                      <w:rFonts w:ascii="Cambria Math" w:eastAsiaTheme="minorEastAsia" w:hAnsi="Cambria Math"/>
+                      <w:sz w:val="24"/>
+                      <w:szCs w:val="24"/>
+                    </w:rPr>
+                    <m:t>π</m:t>
+                  </m:r>
+                </m:e>
+              </m:rad>
+            </m:den>
+          </m:f>
+          <m:func>
+            <m:funcPr>
+              <m:ctrlPr>
+                <w:rPr>
+                  <w:rFonts w:ascii="Cambria Math" w:eastAsiaTheme="minorEastAsia" w:hAnsi="Cambria Math"/>
+                  <w:i/>
+                  <w:sz w:val="24"/>
+                  <w:szCs w:val="24"/>
+                </w:rPr>
+              </m:ctrlPr>
+            </m:funcPr>
+            <m:fName>
+              <m:r>
+                <m:rPr>
+                  <m:sty m:val="p"/>
+                </m:rPr>
+                <w:rPr>
+                  <w:rFonts w:ascii="Cambria Math" w:eastAsiaTheme="minorEastAsia" w:hAnsi="Cambria Math"/>
+                  <w:sz w:val="24"/>
+                  <w:szCs w:val="24"/>
+                </w:rPr>
+                <m:t>exp</m:t>
+              </m:r>
+            </m:fName>
+            <m:e>
+              <m:d>
+                <m:dPr>
+                  <m:ctrlPr>
+                    <w:rPr>
+                      <w:rFonts w:ascii="Cambria Math" w:eastAsiaTheme="minorEastAsia" w:hAnsi="Cambria Math"/>
+                      <w:i/>
+                      <w:sz w:val="24"/>
+                      <w:szCs w:val="24"/>
+                    </w:rPr>
+                  </m:ctrlPr>
+                </m:dPr>
+                <m:e>
+                  <m:sSup>
+                    <m:sSupPr>
+                      <m:ctrlPr>
+                        <w:rPr>
+                          <w:rFonts w:ascii="Cambria Math" w:eastAsiaTheme="minorEastAsia" w:hAnsi="Cambria Math"/>
+                          <w:i/>
+                          <w:sz w:val="24"/>
+                          <w:szCs w:val="24"/>
+                        </w:rPr>
+                      </m:ctrlPr>
+                    </m:sSupPr>
+                    <m:e>
+                      <m:f>
+                        <m:fPr>
+                          <m:ctrlPr>
+                            <w:rPr>
+                              <w:rFonts w:ascii="Cambria Math" w:eastAsiaTheme="minorEastAsia" w:hAnsi="Cambria Math"/>
+                              <w:i/>
+                              <w:sz w:val="24"/>
+                              <w:szCs w:val="24"/>
+                            </w:rPr>
+                          </m:ctrlPr>
+                        </m:fPr>
+                        <m:num>
+                          <m:r>
+                            <w:rPr>
+                              <w:rFonts w:ascii="Cambria Math" w:eastAsiaTheme="minorEastAsia" w:hAnsi="Cambria Math"/>
+                              <w:sz w:val="24"/>
+                              <w:szCs w:val="24"/>
+                            </w:rPr>
+                            <m:t>-</m:t>
+                          </m:r>
+                          <m:d>
+                            <m:dPr>
+                              <m:ctrlPr>
+                                <w:rPr>
+                                  <w:rFonts w:ascii="Cambria Math" w:eastAsiaTheme="minorEastAsia" w:hAnsi="Cambria Math"/>
+                                  <w:i/>
+                                  <w:sz w:val="24"/>
+                                  <w:szCs w:val="24"/>
+                                </w:rPr>
+                              </m:ctrlPr>
+                            </m:dPr>
+                            <m:e>
+                              <m:r>
+                                <w:rPr>
+                                  <w:rFonts w:ascii="Cambria Math" w:eastAsiaTheme="minorEastAsia" w:hAnsi="Cambria Math"/>
+                                  <w:sz w:val="24"/>
+                                  <w:szCs w:val="24"/>
+                                </w:rPr>
+                                <m:t>x-</m:t>
+                              </m:r>
+                              <m:r>
+                                <w:rPr>
+                                  <w:rFonts w:ascii="Cambria Math" w:eastAsiaTheme="minorEastAsia" w:hAnsi="Cambria Math"/>
+                                  <w:sz w:val="24"/>
+                                  <w:szCs w:val="24"/>
+                                </w:rPr>
+                                <m:t>6</m:t>
+                              </m:r>
+                            </m:e>
+                          </m:d>
+                        </m:num>
+                        <m:den>
+                          <m:r>
+                            <w:rPr>
+                              <w:rFonts w:ascii="Cambria Math" w:eastAsiaTheme="minorEastAsia" w:hAnsi="Cambria Math"/>
+                              <w:sz w:val="24"/>
+                              <w:szCs w:val="24"/>
+                            </w:rPr>
+                            <m:t>8</m:t>
+                          </m:r>
+                        </m:den>
+                      </m:f>
+                    </m:e>
+                    <m:sup>
+                      <m:r>
+                        <w:rPr>
+                          <w:rFonts w:ascii="Cambria Math" w:eastAsiaTheme="minorEastAsia" w:hAnsi="Cambria Math"/>
+                          <w:sz w:val="24"/>
+                          <w:szCs w:val="24"/>
+                        </w:rPr>
+                        <m:t>2</m:t>
+                      </m:r>
+                    </m:sup>
+                  </m:sSup>
+                </m:e>
+              </m:d>
+            </m:e>
+          </m:func>
+        </m:oMath>
+      </m:oMathPara>
+    </w:p>
+    <w:p>
+      <w:pPr>
+        <w:rPr>
+          <w:rFonts w:eastAsiaTheme="minorEastAsia"/>
+          <w:sz w:val="24"/>
+          <w:szCs w:val="24"/>
+        </w:rPr>
+      </w:pPr>
+    </w:p>
+    <w:p>
+      <w:pPr>
+        <w:rPr>
+          <w:rFonts w:eastAsiaTheme="minorEastAsia"/>
+          <w:sz w:val="24"/>
+          <w:szCs w:val="24"/>
+        </w:rPr>
+      </w:pPr>
+      <w:r>
+        <w:rPr>
+          <w:rFonts w:eastAsiaTheme="minorEastAsia"/>
+          <w:sz w:val="24"/>
+          <w:szCs w:val="24"/>
+        </w:rPr>
+        <w:t xml:space="preserve">Przedział </w:t>
+      </w:r>
+      <w:proofErr w:type="spellStart"/>
+      <w:r>
+        <w:rPr>
+          <w:rFonts w:eastAsiaTheme="minorEastAsia"/>
+          <w:sz w:val="24"/>
+          <w:szCs w:val="24"/>
+        </w:rPr>
+        <w:t>trzysigmowy</w:t>
+      </w:r>
+      <w:proofErr w:type="spellEnd"/>
+      <w:r>
+        <w:rPr>
+          <w:rFonts w:eastAsiaTheme="minorEastAsia"/>
+          <w:sz w:val="24"/>
+          <w:szCs w:val="24"/>
+        </w:rPr>
+        <w:t xml:space="preserve"> wyznaczany jest po odjęciu i dodaniu do wartości średniej trzykrotnej wartości odchylenia standardowego. Stąd przedział ten wynosi:</w:t>
+      </w:r>
+    </w:p>
+    <w:p>
+      <w:pPr>
+        <w:rPr>
+          <w:rFonts w:eastAsiaTheme="minorEastAsia"/>
+          <w:sz w:val="24"/>
+          <w:szCs w:val="24"/>
+        </w:rPr>
+      </w:pPr>
+    </w:p>
+    <w:p>
+      <w:pPr>
+        <w:rPr>
+          <w:rFonts w:eastAsiaTheme="minorEastAsia"/>
+          <w:sz w:val="24"/>
+          <w:szCs w:val="24"/>
+        </w:rPr>
+      </w:pPr>
+      <m:oMathPara>
+        <m:oMath>
+          <m:r>
+            <w:rPr>
+              <w:rFonts w:ascii="Cambria Math" w:eastAsiaTheme="minorEastAsia" w:hAnsi="Cambria Math"/>
+              <w:sz w:val="24"/>
+              <w:szCs w:val="24"/>
+            </w:rPr>
+            <m:t>range= &lt;0;12&gt;</m:t>
+          </m:r>
+        </m:oMath>
+      </m:oMathPara>
+    </w:p>
+    <w:p>
+      <w:pPr>
+        <w:rPr>
+          <w:rFonts w:eastAsiaTheme="minorEastAsia"/>
+          <w:sz w:val="24"/>
+          <w:szCs w:val="24"/>
+        </w:rPr>
+      </w:pPr>
+    </w:p>
+    <w:p>
+      <w:pPr>
+        <w:rPr>
+          <w:rFonts w:eastAsiaTheme="minorEastAsia"/>
+          <w:sz w:val="24"/>
+          <w:szCs w:val="24"/>
+        </w:rPr>
+      </w:pPr>
+      <w:r>
+        <w:rPr>
+          <w:rFonts w:eastAsiaTheme="minorEastAsia"/>
+          <w:sz w:val="24"/>
+          <w:szCs w:val="24"/>
+        </w:rPr>
+        <w:t xml:space="preserve">Całka </w:t>
+      </w:r>
+      <w:r>
+        <w:rPr>
+          <w:rFonts w:eastAsiaTheme="minorEastAsia"/>
+          <w:sz w:val="24"/>
+          <w:szCs w:val="24"/>
+        </w:rPr>
+        <w:t>z przedziału „</w:t>
+      </w:r>
+      <w:proofErr w:type="spellStart"/>
+      <w:r>
+        <w:rPr>
+          <w:rFonts w:eastAsiaTheme="minorEastAsia"/>
+          <w:sz w:val="24"/>
+          <w:szCs w:val="24"/>
+        </w:rPr>
+        <w:t>trzysigmowego</w:t>
+      </w:r>
+      <w:proofErr w:type="spellEnd"/>
+      <w:r>
+        <w:rPr>
+          <w:rFonts w:eastAsiaTheme="minorEastAsia"/>
+          <w:sz w:val="24"/>
+          <w:szCs w:val="24"/>
+        </w:rPr>
+        <w:t>” w zależności od wygenerowanego rozkładu wynosi od 0,998 do 0,99</w:t>
+      </w:r>
+      <w:r>
+        <w:rPr>
+          <w:rFonts w:eastAsiaTheme="minorEastAsia"/>
+          <w:sz w:val="24"/>
+          <w:szCs w:val="24"/>
+        </w:rPr>
+        <w:t>9</w:t>
+      </w:r>
+      <w:r>
+        <w:rPr>
+          <w:rFonts w:eastAsiaTheme="minorEastAsia"/>
+          <w:sz w:val="24"/>
+          <w:szCs w:val="24"/>
+        </w:rPr>
+        <w:t xml:space="preserve">4 (sprawdzono poprzez kilkukrotne uruchomienie skryptu). Z definicji reguły trzech sigm w zakresie od </w:t>
+      </w:r>
+      <m:oMath>
+        <m:r>
+          <w:rPr>
+            <w:rFonts w:ascii="Cambria Math" w:eastAsiaTheme="minorEastAsia" w:hAnsi="Cambria Math"/>
+            <w:sz w:val="24"/>
+            <w:szCs w:val="24"/>
+          </w:rPr>
+          <m:t>μ-3σ</m:t>
+        </m:r>
+      </m:oMath>
+      <w:r>
+        <w:rPr>
+          <w:rFonts w:eastAsiaTheme="minorEastAsia"/>
+          <w:sz w:val="24"/>
+          <w:szCs w:val="24"/>
+        </w:rPr>
+        <w:t xml:space="preserve">do </w:t>
+      </w:r>
+      <m:oMath>
+        <m:r>
+          <w:rPr>
+            <w:rFonts w:ascii="Cambria Math" w:eastAsiaTheme="minorEastAsia" w:hAnsi="Cambria Math"/>
+            <w:sz w:val="24"/>
+            <w:szCs w:val="24"/>
+          </w:rPr>
+          <m:t>μ</m:t>
+        </m:r>
+        <m:r>
+          <w:rPr>
+            <w:rFonts w:ascii="Cambria Math" w:eastAsiaTheme="minorEastAsia" w:hAnsi="Cambria Math"/>
+            <w:sz w:val="24"/>
+            <w:szCs w:val="24"/>
+          </w:rPr>
+          <m:t>+</m:t>
+        </m:r>
+        <m:r>
+          <w:rPr>
+            <w:rFonts w:ascii="Cambria Math" w:eastAsiaTheme="minorEastAsia" w:hAnsi="Cambria Math"/>
+            <w:sz w:val="24"/>
+            <w:szCs w:val="24"/>
+          </w:rPr>
+          <m:t>3σ</m:t>
+        </m:r>
+      </m:oMath>
+      <w:r>
+        <w:rPr>
+          <w:rFonts w:eastAsiaTheme="minorEastAsia"/>
+          <w:sz w:val="24"/>
+          <w:szCs w:val="24"/>
+        </w:rPr>
+        <w:t xml:space="preserve"> powinno znajdować się </w:t>
+      </w:r>
+      <w:r>
+        <w:rPr>
+          <w:rFonts w:eastAsiaTheme="minorEastAsia"/>
+          <w:sz w:val="24"/>
+          <w:szCs w:val="24"/>
+        </w:rPr>
+        <w:t xml:space="preserve">około </w:t>
+      </w:r>
+      <w:r>
+        <w:rPr>
+          <w:rFonts w:eastAsiaTheme="minorEastAsia"/>
+          <w:sz w:val="24"/>
+          <w:szCs w:val="24"/>
+        </w:rPr>
+        <w:t xml:space="preserve">99,7% </w:t>
+      </w:r>
+      <w:r>
+        <w:rPr>
+          <w:rFonts w:eastAsiaTheme="minorEastAsia"/>
+          <w:sz w:val="24"/>
+          <w:szCs w:val="24"/>
+        </w:rPr>
+        <w:t xml:space="preserve">całej </w:t>
+      </w:r>
+      <w:r>
+        <w:rPr>
+          <w:rFonts w:eastAsiaTheme="minorEastAsia"/>
+          <w:sz w:val="24"/>
+          <w:szCs w:val="24"/>
+        </w:rPr>
+        <w:t>populacji</w:t>
+      </w:r>
+      <w:r>
+        <w:rPr>
+          <w:rFonts w:eastAsiaTheme="minorEastAsia"/>
+          <w:sz w:val="24"/>
+          <w:szCs w:val="24"/>
+        </w:rPr>
+        <w:t xml:space="preserve"> (całka równa 0,997). </w:t>
+      </w:r>
+      <w:r>
+        <w:rPr>
+          <w:rFonts w:eastAsiaTheme="minorEastAsia"/>
+          <w:sz w:val="24"/>
+          <w:szCs w:val="24"/>
+        </w:rPr>
+        <w:t>Całka z całego rozkładu prawdopodobieństwa wynosi równo 1</w:t>
+      </w:r>
+      <w:r>
+        <w:rPr>
+          <w:rFonts w:eastAsiaTheme="minorEastAsia"/>
+          <w:sz w:val="24"/>
+          <w:szCs w:val="24"/>
+        </w:rPr>
+        <w:t>.</w:t>
+      </w:r>
+    </w:p>
+    <w:p>
+      <w:pPr>
+        <w:rPr>
+          <w:rFonts w:eastAsiaTheme="minorEastAsia"/>
+          <w:sz w:val="24"/>
+          <w:szCs w:val="24"/>
+        </w:rPr>
+      </w:pPr>
+      <w:r>
+        <w:rPr>
+          <w:rFonts w:eastAsiaTheme="minorEastAsia"/>
+          <w:noProof/>
+          <w:sz w:val="24"/>
+          <w:szCs w:val="24"/>
+          <w:lang w:eastAsia="pl-PL"/>
+        </w:rPr>
+        <w:lastRenderedPageBreak/>
+        <w:drawing>
+          <wp:inline distT="0" distB="0" distL="0" distR="0">
+            <wp:extent cx="5343525" cy="4000500"/>
+            <wp:effectExtent l="19050" t="0" r="9525" b="0"/>
+            <wp:docPr id="31" name="Obraz 31"/>
+            <wp:cNvGraphicFramePr>
+              <a:graphicFrameLocks xmlns:a="http://schemas.openxmlformats.org/drawingml/2006/main" noChangeAspect="1"/>
+            </wp:cNvGraphicFramePr>
+            <a:graphic xmlns:a="http://schemas.openxmlformats.org/drawingml/2006/main">
+              <a:graphicData uri="http://schemas.openxmlformats.org/drawingml/2006/picture">
+                <pic:pic xmlns:pic="http://schemas.openxmlformats.org/drawingml/2006/picture">
+                  <pic:nvPicPr>
+                    <pic:cNvPr id="0" name="Picture 31"/>
+                    <pic:cNvPicPr>
+                      <a:picLocks noChangeAspect="1" noChangeArrowheads="1"/>
+                    </pic:cNvPicPr>
+                  </pic:nvPicPr>
+                  <pic:blipFill>
+                    <a:blip r:embed="rId13" cstate="print"/>
+                    <a:srcRect/>
+                    <a:stretch>
+                      <a:fillRect/>
+                    </a:stretch>
+                  </pic:blipFill>
+                  <pic:spPr bwMode="auto">
+                    <a:xfrm>
+                      <a:off x="0" y="0"/>
+                      <a:ext cx="5343525" cy="4000500"/>
+                    </a:xfrm>
+                    <a:prstGeom prst="rect">
+                      <a:avLst/>
+                    </a:prstGeom>
+                    <a:noFill/>
+                    <a:ln w="9525">
+                      <a:noFill/>
+                      <a:miter lim="800000"/>
+                      <a:headEnd/>
+                      <a:tailEnd/>
+                    </a:ln>
+                  </pic:spPr>
+                </pic:pic>
+              </a:graphicData>
+            </a:graphic>
+          </wp:inline>
+        </w:drawing>
+      </w:r>
+    </w:p>
+    <w:p>
+      <w:pPr>
+        <w:autoSpaceDE w:val="0"/>
+        <w:autoSpaceDN w:val="0"/>
+        <w:adjustRightInd w:val="0"/>
+        <w:rPr>
+          <w:rFonts w:eastAsiaTheme="minorEastAsia"/>
+          <w:sz w:val="24"/>
+          <w:szCs w:val="24"/>
+        </w:rPr>
+      </w:pPr>
+    </w:p>
+    <w:p>
+      <w:pPr>
+        <w:pStyle w:val="Akapitzlist"/>
+        <w:numPr>
+          <w:ilvl w:val="0"/>
+          <w:numId w:val="8"/>
+        </w:numPr>
+        <w:rPr>
+          <w:rFonts w:eastAsiaTheme="minorEastAsia"/>
+          <w:sz w:val="24"/>
+          <w:szCs w:val="24"/>
+        </w:rPr>
+      </w:pPr>
+      <w:r>
+        <w:rPr>
+          <w:rFonts w:eastAsiaTheme="minorEastAsia"/>
+          <w:sz w:val="24"/>
+          <w:szCs w:val="24"/>
+        </w:rPr>
+        <w:t>Wygenerować 5000 próbek ciągłego sygnału o rozkładzie równomiernym wartości chwilowych („amplitud”) z zerową wartością średnią i średnią mocą równą 27. Sporządzić trzy wykresy (</w:t>
+      </w:r>
+      <w:proofErr w:type="spellStart"/>
+      <w:r>
+        <w:rPr>
+          <w:rFonts w:eastAsiaTheme="minorEastAsia"/>
+          <w:i/>
+          <w:iCs/>
+          <w:sz w:val="24"/>
+          <w:szCs w:val="24"/>
+        </w:rPr>
+        <w:t>subplots</w:t>
+      </w:r>
+      <w:proofErr w:type="spellEnd"/>
+      <w:r>
+        <w:rPr>
+          <w:rFonts w:eastAsiaTheme="minorEastAsia"/>
+          <w:sz w:val="24"/>
+          <w:szCs w:val="24"/>
+        </w:rPr>
+        <w:t>): po lewej stronie ciągły wykres „</w:t>
+      </w:r>
+      <w:proofErr w:type="spellStart"/>
+      <w:r>
+        <w:rPr>
+          <w:rFonts w:eastAsiaTheme="minorEastAsia"/>
+          <w:sz w:val="24"/>
+          <w:szCs w:val="24"/>
+        </w:rPr>
+        <w:t>periodogramu</w:t>
+      </w:r>
+      <w:proofErr w:type="spellEnd"/>
+      <w:r>
+        <w:rPr>
+          <w:rFonts w:eastAsiaTheme="minorEastAsia"/>
+          <w:sz w:val="24"/>
+          <w:szCs w:val="24"/>
+        </w:rPr>
+        <w:t xml:space="preserve">” sygnału w przedziale , w środku wykres słupkowy </w:t>
+      </w:r>
+      <w:proofErr w:type="spellStart"/>
+      <w:r>
+        <w:rPr>
+          <w:rFonts w:eastAsiaTheme="minorEastAsia"/>
+          <w:sz w:val="24"/>
+          <w:szCs w:val="24"/>
+        </w:rPr>
+        <w:t>periodogramu</w:t>
+      </w:r>
+      <w:proofErr w:type="spellEnd"/>
+      <w:r>
+        <w:rPr>
+          <w:rFonts w:eastAsiaTheme="minorEastAsia"/>
+          <w:sz w:val="24"/>
+          <w:szCs w:val="24"/>
+        </w:rPr>
+        <w:t xml:space="preserve"> w funkcji częstotliwości , lecz jedynie w zakresie stosując segmenty o długości 100 próbek z zachodzeniem do połowy, po prawej stronie zaś podobny wykres słupkowy stosując segmenty o długości 40 próbek. </w:t>
+      </w:r>
+    </w:p>
+    <w:p>
+      <w:pPr>
+        <w:autoSpaceDE w:val="0"/>
+        <w:autoSpaceDN w:val="0"/>
+        <w:adjustRightInd w:val="0"/>
+        <w:ind w:left="720"/>
+        <w:rPr>
+          <w:rFonts w:eastAsiaTheme="minorEastAsia"/>
+          <w:sz w:val="24"/>
+          <w:szCs w:val="24"/>
+        </w:rPr>
+      </w:pPr>
     </w:p>
     <w:sectPr>
-      <w:footerReference w:type="default" r:id="rId12"/>
+      <w:footerReference w:type="default" r:id="rId14"/>
       <w:pgSz w:w="11906" w:h="16838"/>
       <w:pgMar w:top="1134" w:right="1417" w:bottom="1417" w:left="1417" w:header="708" w:footer="708" w:gutter="0"/>
       <w:cols w:space="708"/>
@@ -2423,7 +3264,7 @@
             <w:rPr>
               <w:noProof/>
             </w:rPr>
-            <w:t>4</w:t>
+            <w:t>6</w:t>
           </w:r>
         </w:fldSimple>
       </w:p>
@@ -4648,7 +5489,7 @@
 </file>
 
 <file path=customXml/itemProps1.xml><?xml version="1.0" encoding="utf-8"?>
-<ds:datastoreItem xmlns:ds="http://schemas.openxmlformats.org/officeDocument/2006/customXml" ds:itemID="{D7739B3F-933D-4B84-A187-EBA9B55A52E7}">
+<ds:datastoreItem xmlns:ds="http://schemas.openxmlformats.org/officeDocument/2006/customXml" ds:itemID="{9D356006-ECE6-49F2-9F49-B52AD28A52A2}">
   <ds:schemaRefs>
     <ds:schemaRef ds:uri="http://schemas.openxmlformats.org/officeDocument/2006/bibliography"/>
   </ds:schemaRefs>

</xml_diff>

<commit_message>
lab 3 zad 4
</commit_message>
<xml_diff>
--- a/mtargan_mzcps_lab3.docx
+++ b/mtargan_mzcps_lab3.docx
@@ -116,6 +116,15 @@
           <w:lang w:eastAsia="pl-PL"/>
         </w:rPr>
         <w:t>KSE, 13142</w:t>
+      </w:r>
+      <w:r>
+        <w:rPr>
+          <w:noProof/>
+          <w:sz w:val="32"/>
+          <w:szCs w:val="32"/>
+          <w:lang w:eastAsia="pl-PL"/>
+        </w:rPr>
+        <w:t>0</w:t>
       </w:r>
     </w:p>
     <w:p>
@@ -3202,19 +3211,473 @@
     </w:p>
     <w:p>
       <w:pPr>
-        <w:autoSpaceDE w:val="0"/>
-        <w:autoSpaceDN w:val="0"/>
-        <w:adjustRightInd w:val="0"/>
-        <w:ind w:left="720"/>
-        <w:rPr>
-          <w:rFonts w:eastAsiaTheme="minorEastAsia"/>
-          <w:sz w:val="24"/>
-          <w:szCs w:val="24"/>
-        </w:rPr>
-      </w:pPr>
+        <w:rPr>
+          <w:rFonts w:eastAsiaTheme="minorEastAsia"/>
+          <w:sz w:val="24"/>
+          <w:szCs w:val="24"/>
+        </w:rPr>
+      </w:pPr>
+    </w:p>
+    <w:p>
+      <w:pPr>
+        <w:rPr>
+          <w:rFonts w:eastAsiaTheme="minorEastAsia"/>
+          <w:sz w:val="24"/>
+          <w:szCs w:val="24"/>
+        </w:rPr>
+      </w:pPr>
+      <w:proofErr w:type="spellStart"/>
+      <w:r>
+        <w:rPr>
+          <w:rFonts w:eastAsiaTheme="minorEastAsia"/>
+          <w:sz w:val="24"/>
+          <w:szCs w:val="24"/>
+        </w:rPr>
+        <w:t>Periodogram</w:t>
+      </w:r>
+      <w:proofErr w:type="spellEnd"/>
+      <w:r>
+        <w:rPr>
+          <w:rFonts w:eastAsiaTheme="minorEastAsia"/>
+          <w:sz w:val="24"/>
+          <w:szCs w:val="24"/>
+        </w:rPr>
+        <w:t xml:space="preserve"> tworzymy obliczając widmo amplitudowe </w:t>
+      </w:r>
+      <m:oMath>
+        <m:sSub>
+          <m:sSubPr>
+            <m:ctrlPr>
+              <w:rPr>
+                <w:rFonts w:ascii="Cambria Math" w:eastAsiaTheme="minorEastAsia" w:hAnsi="Cambria Math"/>
+                <w:i/>
+                <w:sz w:val="24"/>
+                <w:szCs w:val="24"/>
+              </w:rPr>
+            </m:ctrlPr>
+          </m:sSubPr>
+          <m:e>
+            <m:r>
+              <w:rPr>
+                <w:rFonts w:ascii="Cambria Math" w:eastAsiaTheme="minorEastAsia" w:hAnsi="Cambria Math"/>
+                <w:sz w:val="24"/>
+                <w:szCs w:val="24"/>
+              </w:rPr>
+              <m:t>X</m:t>
+            </m:r>
+          </m:e>
+          <m:sub>
+            <m:r>
+              <w:rPr>
+                <w:rFonts w:ascii="Cambria Math" w:eastAsiaTheme="minorEastAsia" w:hAnsi="Cambria Math"/>
+                <w:sz w:val="24"/>
+                <w:szCs w:val="24"/>
+              </w:rPr>
+              <m:t>m</m:t>
+            </m:r>
+          </m:sub>
+        </m:sSub>
+      </m:oMath>
+      <w:r>
+        <w:rPr>
+          <w:rFonts w:eastAsiaTheme="minorEastAsia"/>
+          <w:sz w:val="24"/>
+          <w:szCs w:val="24"/>
+        </w:rPr>
+        <w:t xml:space="preserve"> dla sygnału i następnie wykorzystując wzór:</w:t>
+      </w:r>
+    </w:p>
+    <w:p>
+      <w:pPr>
+        <w:rPr>
+          <w:rFonts w:eastAsiaTheme="minorEastAsia"/>
+          <w:sz w:val="24"/>
+          <w:szCs w:val="24"/>
+        </w:rPr>
+      </w:pPr>
+      <m:oMathPara>
+        <m:oMath>
+          <m:sSub>
+            <m:sSubPr>
+              <m:ctrlPr>
+                <w:rPr>
+                  <w:rFonts w:ascii="Cambria Math" w:eastAsiaTheme="minorEastAsia" w:hAnsi="Cambria Math"/>
+                  <w:i/>
+                  <w:sz w:val="24"/>
+                  <w:szCs w:val="24"/>
+                </w:rPr>
+              </m:ctrlPr>
+            </m:sSubPr>
+            <m:e>
+              <m:r>
+                <w:rPr>
+                  <w:rFonts w:ascii="Cambria Math" w:eastAsiaTheme="minorEastAsia" w:hAnsi="Cambria Math"/>
+                  <w:sz w:val="24"/>
+                  <w:szCs w:val="24"/>
+                </w:rPr>
+                <m:t>P</m:t>
+              </m:r>
+            </m:e>
+            <m:sub>
+              <m:r>
+                <w:rPr>
+                  <w:rFonts w:ascii="Cambria Math" w:eastAsiaTheme="minorEastAsia" w:hAnsi="Cambria Math"/>
+                  <w:sz w:val="24"/>
+                  <w:szCs w:val="24"/>
+                </w:rPr>
+                <m:t>xx</m:t>
+              </m:r>
+            </m:sub>
+          </m:sSub>
+          <m:d>
+            <m:dPr>
+              <m:ctrlPr>
+                <w:rPr>
+                  <w:rFonts w:ascii="Cambria Math" w:eastAsiaTheme="minorEastAsia" w:hAnsi="Cambria Math"/>
+                  <w:i/>
+                  <w:sz w:val="24"/>
+                  <w:szCs w:val="24"/>
+                </w:rPr>
+              </m:ctrlPr>
+            </m:dPr>
+            <m:e>
+              <m:r>
+                <w:rPr>
+                  <w:rFonts w:ascii="Cambria Math" w:eastAsiaTheme="minorEastAsia" w:hAnsi="Cambria Math"/>
+                  <w:sz w:val="24"/>
+                  <w:szCs w:val="24"/>
+                </w:rPr>
+                <m:t>m</m:t>
+              </m:r>
+            </m:e>
+          </m:d>
+          <m:r>
+            <w:rPr>
+              <w:rFonts w:ascii="Cambria Math" w:eastAsiaTheme="minorEastAsia" w:hAnsi="Cambria Math"/>
+              <w:sz w:val="24"/>
+              <w:szCs w:val="24"/>
+            </w:rPr>
+            <m:t>=</m:t>
+          </m:r>
+          <m:f>
+            <m:fPr>
+              <m:ctrlPr>
+                <w:rPr>
+                  <w:rFonts w:ascii="Cambria Math" w:eastAsiaTheme="minorEastAsia" w:hAnsi="Cambria Math"/>
+                  <w:i/>
+                  <w:sz w:val="24"/>
+                  <w:szCs w:val="24"/>
+                </w:rPr>
+              </m:ctrlPr>
+            </m:fPr>
+            <m:num>
+              <m:r>
+                <w:rPr>
+                  <w:rFonts w:ascii="Cambria Math" w:eastAsiaTheme="minorEastAsia" w:hAnsi="Cambria Math"/>
+                  <w:sz w:val="24"/>
+                  <w:szCs w:val="24"/>
+                </w:rPr>
+                <m:t>1</m:t>
+              </m:r>
+            </m:num>
+            <m:den>
+              <m:r>
+                <w:rPr>
+                  <w:rFonts w:ascii="Cambria Math" w:eastAsiaTheme="minorEastAsia" w:hAnsi="Cambria Math"/>
+                  <w:sz w:val="24"/>
+                  <w:szCs w:val="24"/>
+                </w:rPr>
+                <m:t>N</m:t>
+              </m:r>
+            </m:den>
+          </m:f>
+          <m:sSup>
+            <m:sSupPr>
+              <m:ctrlPr>
+                <w:rPr>
+                  <w:rFonts w:ascii="Cambria Math" w:eastAsiaTheme="minorEastAsia" w:hAnsi="Cambria Math"/>
+                  <w:i/>
+                  <w:sz w:val="24"/>
+                  <w:szCs w:val="24"/>
+                </w:rPr>
+              </m:ctrlPr>
+            </m:sSupPr>
+            <m:e>
+              <m:d>
+                <m:dPr>
+                  <m:begChr m:val="|"/>
+                  <m:endChr m:val="|"/>
+                  <m:ctrlPr>
+                    <w:rPr>
+                      <w:rFonts w:ascii="Cambria Math" w:eastAsiaTheme="minorEastAsia" w:hAnsi="Cambria Math"/>
+                      <w:i/>
+                      <w:sz w:val="24"/>
+                      <w:szCs w:val="24"/>
+                    </w:rPr>
+                  </m:ctrlPr>
+                </m:dPr>
+                <m:e>
+                  <m:sSub>
+                    <m:sSubPr>
+                      <m:ctrlPr>
+                        <w:rPr>
+                          <w:rFonts w:ascii="Cambria Math" w:eastAsiaTheme="minorEastAsia" w:hAnsi="Cambria Math"/>
+                          <w:i/>
+                          <w:sz w:val="24"/>
+                          <w:szCs w:val="24"/>
+                        </w:rPr>
+                      </m:ctrlPr>
+                    </m:sSubPr>
+                    <m:e>
+                      <m:r>
+                        <w:rPr>
+                          <w:rFonts w:ascii="Cambria Math" w:eastAsiaTheme="minorEastAsia" w:hAnsi="Cambria Math"/>
+                          <w:sz w:val="24"/>
+                          <w:szCs w:val="24"/>
+                        </w:rPr>
+                        <m:t>X</m:t>
+                      </m:r>
+                    </m:e>
+                    <m:sub>
+                      <m:r>
+                        <w:rPr>
+                          <w:rFonts w:ascii="Cambria Math" w:eastAsiaTheme="minorEastAsia" w:hAnsi="Cambria Math"/>
+                          <w:sz w:val="24"/>
+                          <w:szCs w:val="24"/>
+                        </w:rPr>
+                        <m:t>m</m:t>
+                      </m:r>
+                    </m:sub>
+                  </m:sSub>
+                </m:e>
+              </m:d>
+            </m:e>
+            <m:sup>
+              <m:r>
+                <w:rPr>
+                  <w:rFonts w:ascii="Cambria Math" w:eastAsiaTheme="minorEastAsia" w:hAnsi="Cambria Math"/>
+                  <w:sz w:val="24"/>
+                  <w:szCs w:val="24"/>
+                </w:rPr>
+                <m:t>2</m:t>
+              </m:r>
+            </m:sup>
+          </m:sSup>
+        </m:oMath>
+      </m:oMathPara>
+    </w:p>
+    <w:p>
+      <w:pPr>
+        <w:rPr>
+          <w:rFonts w:eastAsiaTheme="minorEastAsia"/>
+          <w:sz w:val="24"/>
+          <w:szCs w:val="24"/>
+        </w:rPr>
+      </w:pPr>
+    </w:p>
+    <w:p>
+      <w:pPr>
+        <w:rPr>
+          <w:rFonts w:eastAsiaTheme="minorEastAsia"/>
+          <w:sz w:val="24"/>
+          <w:szCs w:val="24"/>
+        </w:rPr>
+      </w:pPr>
+      <w:r>
+        <w:rPr>
+          <w:rFonts w:eastAsiaTheme="minorEastAsia"/>
+          <w:sz w:val="24"/>
+          <w:szCs w:val="24"/>
+        </w:rPr>
+        <w:t xml:space="preserve">Kolejne wykresy utworzono poprzez obliczanie </w:t>
+      </w:r>
+      <w:proofErr w:type="spellStart"/>
+      <w:r>
+        <w:rPr>
+          <w:rFonts w:eastAsiaTheme="minorEastAsia"/>
+          <w:sz w:val="24"/>
+          <w:szCs w:val="24"/>
+        </w:rPr>
+        <w:t>periodogramów</w:t>
+      </w:r>
+      <w:proofErr w:type="spellEnd"/>
+      <w:r>
+        <w:rPr>
+          <w:rFonts w:eastAsiaTheme="minorEastAsia"/>
+          <w:sz w:val="24"/>
+          <w:szCs w:val="24"/>
+        </w:rPr>
+        <w:t xml:space="preserve"> dla kolejnych 100 a potem 40 próbek (z nakładaniem się kolejnych połówek)</w:t>
+      </w:r>
+      <w:r>
+        <w:rPr>
+          <w:rFonts w:eastAsiaTheme="minorEastAsia"/>
+          <w:sz w:val="24"/>
+          <w:szCs w:val="24"/>
+        </w:rPr>
+        <w:t xml:space="preserve"> i ich uśrednianie.</w:t>
+      </w:r>
+    </w:p>
+    <w:p>
+      <w:pPr>
+        <w:ind w:left="-1417"/>
+        <w:rPr>
+          <w:rFonts w:eastAsiaTheme="minorEastAsia"/>
+          <w:noProof/>
+          <w:sz w:val="24"/>
+          <w:szCs w:val="24"/>
+          <w:lang w:eastAsia="pl-PL"/>
+        </w:rPr>
+      </w:pPr>
+    </w:p>
+    <w:p>
+      <w:pPr>
+        <w:ind w:left="-142" w:hanging="1275"/>
+        <w:rPr>
+          <w:rFonts w:eastAsiaTheme="minorEastAsia"/>
+          <w:sz w:val="24"/>
+          <w:szCs w:val="24"/>
+        </w:rPr>
+      </w:pPr>
+      <w:r>
+        <w:rPr>
+          <w:rFonts w:eastAsiaTheme="minorEastAsia"/>
+          <w:noProof/>
+          <w:sz w:val="24"/>
+          <w:szCs w:val="24"/>
+          <w:lang w:eastAsia="pl-PL"/>
+        </w:rPr>
+        <w:lastRenderedPageBreak/>
+        <w:drawing>
+          <wp:inline distT="0" distB="0" distL="0" distR="0">
+            <wp:extent cx="7124700" cy="3510722"/>
+            <wp:effectExtent l="19050" t="0" r="0" b="0"/>
+            <wp:docPr id="37" name="Obraz 37"/>
+            <wp:cNvGraphicFramePr>
+              <a:graphicFrameLocks xmlns:a="http://schemas.openxmlformats.org/drawingml/2006/main" noChangeAspect="1"/>
+            </wp:cNvGraphicFramePr>
+            <a:graphic xmlns:a="http://schemas.openxmlformats.org/drawingml/2006/main">
+              <a:graphicData uri="http://schemas.openxmlformats.org/drawingml/2006/picture">
+                <pic:pic xmlns:pic="http://schemas.openxmlformats.org/drawingml/2006/picture">
+                  <pic:nvPicPr>
+                    <pic:cNvPr id="0" name="Picture 37"/>
+                    <pic:cNvPicPr>
+                      <a:picLocks noChangeAspect="1" noChangeArrowheads="1"/>
+                    </pic:cNvPicPr>
+                  </pic:nvPicPr>
+                  <pic:blipFill>
+                    <a:blip r:embed="rId14" cstate="print"/>
+                    <a:srcRect/>
+                    <a:stretch>
+                      <a:fillRect/>
+                    </a:stretch>
+                  </pic:blipFill>
+                  <pic:spPr bwMode="auto">
+                    <a:xfrm>
+                      <a:off x="0" y="0"/>
+                      <a:ext cx="7125117" cy="3510927"/>
+                    </a:xfrm>
+                    <a:prstGeom prst="rect">
+                      <a:avLst/>
+                    </a:prstGeom>
+                    <a:noFill/>
+                    <a:ln w="9525">
+                      <a:noFill/>
+                      <a:miter lim="800000"/>
+                      <a:headEnd/>
+                      <a:tailEnd/>
+                    </a:ln>
+                  </pic:spPr>
+                </pic:pic>
+              </a:graphicData>
+            </a:graphic>
+          </wp:inline>
+        </w:drawing>
+      </w:r>
+    </w:p>
+    <w:p>
+      <w:pPr>
+        <w:ind w:left="-1417"/>
+        <w:rPr>
+          <w:rFonts w:eastAsiaTheme="minorEastAsia"/>
+          <w:sz w:val="24"/>
+          <w:szCs w:val="24"/>
+        </w:rPr>
+      </w:pPr>
+    </w:p>
+    <w:p>
+      <w:pPr>
+        <w:rPr>
+          <w:rFonts w:eastAsiaTheme="minorEastAsia"/>
+          <w:sz w:val="24"/>
+          <w:szCs w:val="24"/>
+        </w:rPr>
+      </w:pPr>
+      <w:r>
+        <w:rPr>
+          <w:rFonts w:eastAsiaTheme="minorEastAsia"/>
+          <w:sz w:val="24"/>
+          <w:szCs w:val="24"/>
+        </w:rPr>
+        <w:t xml:space="preserve">Jak widać dla stałego PSD </w:t>
+      </w:r>
+      <w:proofErr w:type="spellStart"/>
+      <w:r>
+        <w:rPr>
+          <w:rFonts w:eastAsiaTheme="minorEastAsia"/>
+          <w:sz w:val="24"/>
+          <w:szCs w:val="24"/>
+        </w:rPr>
+        <w:t>periodogram</w:t>
+      </w:r>
+      <w:proofErr w:type="spellEnd"/>
+      <w:r>
+        <w:rPr>
+          <w:rFonts w:eastAsiaTheme="minorEastAsia"/>
+          <w:sz w:val="24"/>
+          <w:szCs w:val="24"/>
+        </w:rPr>
+        <w:t xml:space="preserve"> nie jest odpowiednim estymatorem gęstości widmowej mocy, tym bardziej też nie będzie dla bardziej skomplikowanych PSD. W podanym przypadku zmniejszono błąd przez wygładzenie estymatora. Wygładzenie to osiągnięto przez uśrednienie </w:t>
+      </w:r>
+      <w:proofErr w:type="spellStart"/>
+      <w:r>
+        <w:rPr>
+          <w:rFonts w:eastAsiaTheme="minorEastAsia"/>
+          <w:sz w:val="24"/>
+          <w:szCs w:val="24"/>
+        </w:rPr>
+        <w:t>periodogramu</w:t>
+      </w:r>
+      <w:proofErr w:type="spellEnd"/>
+      <w:r>
+        <w:rPr>
+          <w:rFonts w:eastAsiaTheme="minorEastAsia"/>
+          <w:sz w:val="24"/>
+          <w:szCs w:val="24"/>
+        </w:rPr>
+        <w:t xml:space="preserve"> obliczając go dla kolejnych segmentów 100 lub 40 </w:t>
+      </w:r>
+      <w:proofErr w:type="spellStart"/>
+      <w:r>
+        <w:rPr>
+          <w:rFonts w:eastAsiaTheme="minorEastAsia"/>
+          <w:sz w:val="24"/>
+          <w:szCs w:val="24"/>
+        </w:rPr>
+        <w:t>próbkowych</w:t>
+      </w:r>
+      <w:proofErr w:type="spellEnd"/>
+      <w:r>
+        <w:rPr>
+          <w:rFonts w:eastAsiaTheme="minorEastAsia"/>
+          <w:sz w:val="24"/>
+          <w:szCs w:val="24"/>
+        </w:rPr>
+        <w:t>.</w:t>
+      </w:r>
     </w:p>
     <w:sectPr>
-      <w:footerReference w:type="default" r:id="rId14"/>
+      <w:footerReference w:type="default" r:id="rId15"/>
       <w:pgSz w:w="11906" w:h="16838"/>
       <w:pgMar w:top="1134" w:right="1417" w:bottom="1417" w:left="1417" w:header="708" w:footer="708" w:gutter="0"/>
       <w:cols w:space="708"/>
@@ -3264,7 +3727,7 @@
             <w:rPr>
               <w:noProof/>
             </w:rPr>
-            <w:t>6</w:t>
+            <w:t>1</w:t>
           </w:r>
         </w:fldSimple>
       </w:p>
@@ -5489,7 +5952,7 @@
 </file>
 
 <file path=customXml/itemProps1.xml><?xml version="1.0" encoding="utf-8"?>
-<ds:datastoreItem xmlns:ds="http://schemas.openxmlformats.org/officeDocument/2006/customXml" ds:itemID="{9D356006-ECE6-49F2-9F49-B52AD28A52A2}">
+<ds:datastoreItem xmlns:ds="http://schemas.openxmlformats.org/officeDocument/2006/customXml" ds:itemID="{25205826-9B90-4EDE-AF95-2213863CCA14}">
   <ds:schemaRefs>
     <ds:schemaRef ds:uri="http://schemas.openxmlformats.org/officeDocument/2006/bibliography"/>
   </ds:schemaRefs>

</xml_diff>